<commit_message>
mention disabled areakml method. mention this quickstart is for >= v1.1
</commit_message>
<xml_diff>
--- a/FSEarthTiles/Docs/Quick start - README first.docx
+++ b/FSEarthTiles/Docs/Quick start - README first.docx
@@ -53,6 +53,12 @@
           <w:lang w:val="fr-FR"/>
         </w:rPr>
         <w:t>Instructions</w:t>
+      </w:r>
+      <w:r>
+        <w:rPr>
+          <w:lang w:val="fr-FR"/>
+        </w:rPr>
+        <w:t xml:space="preserve"> (For FSET version 1.1 and above)</w:t>
       </w:r>
     </w:p>
     <w:p>
@@ -225,7 +231,15 @@
         <w:t>, night textures, and the summer season are enabled by default</w:t>
       </w:r>
       <w:r>
-        <w:t>. The parameters are set as I am using them at the moment, with Google as provider.</w:t>
+        <w:t xml:space="preserve">. The parameters are set as I am using them </w:t>
+      </w:r>
+      <w:proofErr w:type="gramStart"/>
+      <w:r>
+        <w:t>at the moment</w:t>
+      </w:r>
+      <w:proofErr w:type="gramEnd"/>
+      <w:r>
+        <w:t>, with Google as provider.</w:t>
       </w:r>
     </w:p>
     <w:p>
@@ -254,7 +268,15 @@
         <w:t xml:space="preserve"> </w:t>
       </w:r>
       <w:r>
-        <w:t>aware that the actual server number might expire one day and will have to be updated. If you can’t connect to the server anymore, you will have to look</w:t>
+        <w:t xml:space="preserve">aware that the actual server number might expire one day and will have to be updated. If you </w:t>
+      </w:r>
+      <w:proofErr w:type="gramStart"/>
+      <w:r>
+        <w:t>can’t</w:t>
+      </w:r>
+      <w:proofErr w:type="gramEnd"/>
+      <w:r>
+        <w:t xml:space="preserve"> connect to the server anymore, you will have to look</w:t>
       </w:r>
       <w:r>
         <w:rPr>
@@ -311,7 +333,23 @@
         </w:r>
       </w:hyperlink>
       <w:r>
-        <w:t xml:space="preserve"> Please download all of the files at that link, and place them inside the main FSET folder (the folder from which you started the FSET program). If you download the programs from that link, they will be named appropriately and this step is done. If you rename imagetool, resample for FS2004, or resample for FSX/P3D, or download the files from elsewhere, you will need to provide the correct names to these programs inside of FSEarthtiles.ini (please see the main FSET manual for how to do this).</w:t>
+        <w:t xml:space="preserve"> Please download all of the files at that </w:t>
+      </w:r>
+      <w:proofErr w:type="gramStart"/>
+      <w:r>
+        <w:t>link, and</w:t>
+      </w:r>
+      <w:proofErr w:type="gramEnd"/>
+      <w:r>
+        <w:t xml:space="preserve"> place them inside the main FSET folder (the folder from which you started the FSET program). If you download the programs from that link, they will be named </w:t>
+      </w:r>
+      <w:proofErr w:type="gramStart"/>
+      <w:r>
+        <w:t>appropriately</w:t>
+      </w:r>
+      <w:proofErr w:type="gramEnd"/>
+      <w:r>
+        <w:t xml:space="preserve"> and this step is done. If you rename imagetool, resample for FS2004, or resample for FSX/P3D, or download the files from elsewhere, you will need to provide the correct names to these programs inside of FSEarthtiles.ini (please see the main FSET manual for how to do this).</w:t>
       </w:r>
     </w:p>
     <w:p>
@@ -322,7 +360,15 @@
       </w:pPr>
       <w:r>
         <w:tab/>
-        <w:t xml:space="preserve">* Note: if you want to use the imagetool for FS2004, and resample for FSX/P3D </w:t>
+        <w:t xml:space="preserve">* Note: if you want to use the imagetool for </w:t>
+      </w:r>
+      <w:proofErr w:type="gramStart"/>
+      <w:r>
+        <w:t>FS2004, and</w:t>
+      </w:r>
+      <w:proofErr w:type="gramEnd"/>
+      <w:r>
+        <w:t xml:space="preserve"> resample for FSX/P3D </w:t>
       </w:r>
       <w:r>
         <w:tab/>
@@ -429,7 +475,15 @@
       </w:pPr>
       <w:r>
         <w:lastRenderedPageBreak/>
-        <w:t>Now, wait until the process is finished. FSET will download the imagery at the resolution corresponding to whatever zoom level you choose. For Flight Simulator 2004, the screen will flash black for certain portions, and the computer might not be usable. This is completely normal. Please wait for the process to finish, and don’t interrupt it (it is a quirk of using the imagetool.exe program from the FS9 SDK). Same</w:t>
+        <w:t xml:space="preserve">Now, wait until the process is finished. FSET will download the imagery at the resolution corresponding to whatever zoom level you choose. For Flight Simulator 2004, the screen will flash black for certain portions, and the computer might not be usable. This is completely normal. Please wait for the process to finish, and </w:t>
+      </w:r>
+      <w:proofErr w:type="gramStart"/>
+      <w:r>
+        <w:t>don’t</w:t>
+      </w:r>
+      <w:proofErr w:type="gramEnd"/>
+      <w:r>
+        <w:t xml:space="preserve"> interrupt it (it is a quirk of using the imagetool.exe program from the FS9 SDK). Same</w:t>
       </w:r>
       <w:r>
         <w:rPr>
@@ -476,9 +530,11 @@
         </w:rPr>
         <w:t xml:space="preserve"> </w:t>
       </w:r>
+      <w:proofErr w:type="gramStart"/>
       <w:r>
         <w:t>Don't</w:t>
       </w:r>
+      <w:proofErr w:type="gramEnd"/>
       <w:r>
         <w:rPr>
           <w:spacing w:val="-1"/>
@@ -685,8 +741,13 @@
         <w:pStyle w:val="BodyText"/>
         <w:ind w:left="820"/>
       </w:pPr>
-      <w:r>
-        <w:t>Furthermore there is a limitation in FS2004’s SDK which will cause the resample.exe program to crash if it is passed too much data to process (these limitations aren’t found in FSX or P3D’s resample.exe, so the below info is not needed for those sims). By default, night and summer textures will be created. If you want to make huge areas, there are two possibilities:</w:t>
+      <w:proofErr w:type="gramStart"/>
+      <w:r>
+        <w:t>Furthermore</w:t>
+      </w:r>
+      <w:proofErr w:type="gramEnd"/>
+      <w:r>
+        <w:t xml:space="preserve"> there is a limitation in FS2004’s SDK which will cause the resample.exe program to crash if it is passed too much data to process (these limitations aren’t found in FSX or P3D’s resample.exe, so the below info is not needed for those sims). By default, night and summer textures will be created. If you want to make huge areas, there are two possibilities:</w:t>
       </w:r>
     </w:p>
     <w:p>
@@ -853,7 +914,15 @@
         <w:ind w:left="2136"/>
       </w:pPr>
       <w:r>
-        <w:t>The size of this tile is the size that FSET will subdivide the whole area that is being created into. This will allow even large areas to be made for FS2004 successfully, because each individual sub area will be small enough so as to not crash FS2004’s resample.exe.</w:t>
+        <w:t xml:space="preserve">The size of this tile is the size that FSET will subdivide the whole area that is being created into. This will allow even large areas to be made for FS2004 successfully, because each individual sub area will be small enough </w:t>
+      </w:r>
+      <w:proofErr w:type="gramStart"/>
+      <w:r>
+        <w:t>so as to</w:t>
+      </w:r>
+      <w:proofErr w:type="gramEnd"/>
+      <w:r>
+        <w:t xml:space="preserve"> not crash FS2004’s resample.exe.</w:t>
       </w:r>
     </w:p>
     <w:p>
@@ -952,7 +1021,15 @@
         <w:t xml:space="preserve"> </w:t>
       </w:r>
       <w:r>
-        <w:t>Either the x86 or x64 version, depending on whether your operating system is 32 bit (x86) or 64 bit (x64)</w:t>
+        <w:t xml:space="preserve">Either the x86 or x64 version, depending on whether your operating system is 32 bit (x86) or 64 </w:t>
+      </w:r>
+      <w:proofErr w:type="gramStart"/>
+      <w:r>
+        <w:t>bit</w:t>
+      </w:r>
+      <w:proofErr w:type="gramEnd"/>
+      <w:r>
+        <w:t xml:space="preserve"> (x64)</w:t>
       </w:r>
       <w:r>
         <w:t>.</w:t>
@@ -984,7 +1061,15 @@
         <w:ind w:right="129"/>
       </w:pPr>
       <w:r>
-        <w:t>Make sure to run scenProc.exe at least once, and set the path to your sim. Do this by running scenProc.exe, accepting the message box which appears, and then selecting the sim you are using along with the path to the sim in the window which shows up</w:t>
+        <w:t xml:space="preserve">Make sure to run scenProc.exe at least </w:t>
+      </w:r>
+      <w:proofErr w:type="gramStart"/>
+      <w:r>
+        <w:t>once, and</w:t>
+      </w:r>
+      <w:proofErr w:type="gramEnd"/>
+      <w:r>
+        <w:t xml:space="preserve"> set the path to your sim. Do this by running scenProc.exe, accepting the message box which appears, and then selecting the sim you are using along with the path to the sim in the window which shows up</w:t>
       </w:r>
       <w:r>
         <w:t>.</w:t>
@@ -1046,8 +1131,13 @@
         <w:t>FS9_scenproc_script</w:t>
       </w:r>
       <w:r>
-        <w:t>=default.spc if creating scenery for FS2004).*</w:t>
-      </w:r>
+        <w:t>=default.spc if creating scenery for FS2004</w:t>
+      </w:r>
+      <w:proofErr w:type="gramStart"/>
+      <w:r>
+        <w:t>).*</w:t>
+      </w:r>
+      <w:proofErr w:type="gramEnd"/>
     </w:p>
     <w:p>
       <w:pPr>
@@ -1076,7 +1166,15 @@
         <w:t>s</w:t>
       </w:r>
       <w:r>
-        <w:t>. Namely, the first and last lines: IMPORTOGR|@0@|*|building;landuse;natural;leisure|NOREPROJ and EXPORTAGN|FSX|@1@ Everything else can be changed, just not @0@ and @1@, as ScenProc needs these so FSET can tell it where to load the OSM data from and where to output the autogen files to, respectively.</w:t>
+        <w:t>. Namely, the first and last lines: IMPORTOGR|@0@|*|</w:t>
+      </w:r>
+      <w:proofErr w:type="gramStart"/>
+      <w:r>
+        <w:t>building;landuse</w:t>
+      </w:r>
+      <w:proofErr w:type="gramEnd"/>
+      <w:r>
+        <w:t>;natural;leisure|NOREPROJ and EXPORTAGN|FSX|@1@ Everything else can be changed, just not @0@ and @1@, as ScenProc needs these so FSET can tell it where to load the OSM data from and where to output the autogen files to, respectively.</w:t>
       </w:r>
     </w:p>
     <w:p>
@@ -1151,7 +1249,15 @@
         </w:numPr>
       </w:pPr>
       <w:r>
-        <w:t>In order to obtain the necessary data go</w:t>
+        <w:t xml:space="preserve">In order to obtain the necessary </w:t>
+      </w:r>
+      <w:proofErr w:type="gramStart"/>
+      <w:r>
+        <w:t>data</w:t>
+      </w:r>
+      <w:proofErr w:type="gramEnd"/>
+      <w:r>
+        <w:t xml:space="preserve"> go</w:t>
       </w:r>
       <w:r>
         <w:rPr>
@@ -1422,7 +1528,35 @@
         <w:rPr>
           <w:rStyle w:val="None"/>
         </w:rPr>
-        <w:t>the script. As an example, use the one provided inside the Scenproc_scripts folder inside the FSET root folder. The script opens. At this point you will probably get an error, since  the path to find the map.osm file will be a different one on your computer. So, you have to edit the first line by typing in or pasting the correct path to the map.osm</w:t>
+        <w:t xml:space="preserve">the script. As an example, use the one provided inside the Scenproc_scripts folder inside the FSET root folder. The script opens. At this point you will probably get an error, </w:t>
+      </w:r>
+      <w:proofErr w:type="gramStart"/>
+      <w:r>
+        <w:rPr>
+          <w:rStyle w:val="None"/>
+        </w:rPr>
+        <w:t>since  the</w:t>
+      </w:r>
+      <w:proofErr w:type="gramEnd"/>
+      <w:r>
+        <w:rPr>
+          <w:rStyle w:val="None"/>
+        </w:rPr>
+        <w:t xml:space="preserve"> path to find the map.osm file will be a different one on your computer. So, you </w:t>
+      </w:r>
+      <w:proofErr w:type="gramStart"/>
+      <w:r>
+        <w:rPr>
+          <w:rStyle w:val="None"/>
+        </w:rPr>
+        <w:t>have to</w:t>
+      </w:r>
+      <w:proofErr w:type="gramEnd"/>
+      <w:r>
+        <w:rPr>
+          <w:rStyle w:val="None"/>
+        </w:rPr>
+        <w:t xml:space="preserve"> edit the first line by typing in or pasting the correct path to the map.osm</w:t>
       </w:r>
       <w:r>
         <w:rPr>
@@ -1467,7 +1601,21 @@
         <w:rPr>
           <w:rStyle w:val="None"/>
         </w:rPr>
-        <w:t>place the location where you’d like the autogen</w:t>
+        <w:t xml:space="preserve">place the location where </w:t>
+      </w:r>
+      <w:proofErr w:type="gramStart"/>
+      <w:r>
+        <w:rPr>
+          <w:rStyle w:val="None"/>
+        </w:rPr>
+        <w:t>you’d</w:t>
+      </w:r>
+      <w:proofErr w:type="gramEnd"/>
+      <w:r>
+        <w:rPr>
+          <w:rStyle w:val="None"/>
+        </w:rPr>
+        <w:t xml:space="preserve"> like the autogen</w:t>
       </w:r>
       <w:r>
         <w:rPr>
@@ -1654,7 +1802,21 @@
         <w:rPr>
           <w:rStyle w:val="None"/>
         </w:rPr>
-        <w:t xml:space="preserve">If it stalls, the amount  of data is probably too </w:t>
+        <w:t xml:space="preserve">If it stalls, the </w:t>
+      </w:r>
+      <w:proofErr w:type="gramStart"/>
+      <w:r>
+        <w:rPr>
+          <w:rStyle w:val="None"/>
+        </w:rPr>
+        <w:t>amount  of</w:t>
+      </w:r>
+      <w:proofErr w:type="gramEnd"/>
+      <w:r>
+        <w:rPr>
+          <w:rStyle w:val="None"/>
+        </w:rPr>
+        <w:t xml:space="preserve"> data is probably too </w:t>
       </w:r>
       <w:r>
         <w:rPr>
@@ -1678,7 +1840,21 @@
         <w:rPr>
           <w:rStyle w:val="None"/>
         </w:rPr>
-        <w:t xml:space="preserve"> on an orange bar, don't worry. Let</w:t>
+        <w:t xml:space="preserve"> on an orange bar, </w:t>
+      </w:r>
+      <w:proofErr w:type="gramStart"/>
+      <w:r>
+        <w:rPr>
+          <w:rStyle w:val="None"/>
+        </w:rPr>
+        <w:t>don't</w:t>
+      </w:r>
+      <w:proofErr w:type="gramEnd"/>
+      <w:r>
+        <w:rPr>
+          <w:rStyle w:val="None"/>
+        </w:rPr>
+        <w:t xml:space="preserve"> worry. Let</w:t>
       </w:r>
       <w:r>
         <w:rPr>
@@ -1903,7 +2079,21 @@
         <w:rPr>
           <w:rStyle w:val="None"/>
         </w:rPr>
-        <w:t>The only thing you have to do now is to rename the Add-on Scenery folder as you wish</w:t>
+        <w:t xml:space="preserve">The only thing you </w:t>
+      </w:r>
+      <w:proofErr w:type="gramStart"/>
+      <w:r>
+        <w:rPr>
+          <w:rStyle w:val="None"/>
+        </w:rPr>
+        <w:t>have to</w:t>
+      </w:r>
+      <w:proofErr w:type="gramEnd"/>
+      <w:r>
+        <w:rPr>
+          <w:rStyle w:val="None"/>
+        </w:rPr>
+        <w:t xml:space="preserve"> do now is to rename the Add-on Scenery folder as you wish</w:t>
       </w:r>
       <w:r>
         <w:rPr>
@@ -2023,7 +2213,50 @@
         <w:ind w:left="100"/>
       </w:pPr>
       <w:r>
-        <w:t>You can obtain the P3D resample.exe by installing the P3D SDK provided by Lockheed Martin on their site where you download P3D. For FSX, resample.exe can be found by installing the FSX SDK found in the FSX Deluxe Disc 1 or in FSX Acceleration Pack (or FSX Gold which includes the Acceleration pack). The Steam edition of FSX does have an SDK but doesn't include the resample.exe executable, so you will have to install the regular SDK from any of these other sources (the FSX SDK has its own installer and can be installed separately without having to install the full game). For imagetool.exe and resample.exe for FS2004, please find the SDK online and download it.</w:t>
+        <w:t xml:space="preserve">You can obtain the P3D resample.exe by installing the P3D SDK provided by Lockheed Martin on their site where you download P3D. For FSX, resample.exe can be found by installing the FSX SDK found in the FSX Deluxe Disc 1 or in FSX Acceleration Pack (or FSX Gold which includes the Acceleration pack). The Steam edition of FSX does have an SDK but </w:t>
+      </w:r>
+      <w:proofErr w:type="gramStart"/>
+      <w:r>
+        <w:t>doesn't</w:t>
+      </w:r>
+      <w:proofErr w:type="gramEnd"/>
+      <w:r>
+        <w:t xml:space="preserve"> include the resample.exe executable, so you will have to install the regular SDK from any of these other sources (the FSX SDK has its own installer and can be installed separately without having to install the full game). For imagetool.exe and resample.exe for FS2004, please find the SDK online and download it.</w:t>
+      </w:r>
+    </w:p>
+    <w:p>
+      <w:pPr>
+        <w:pStyle w:val="BodyText"/>
+        <w:spacing w:before="90"/>
+        <w:ind w:left="100"/>
+      </w:pPr>
+    </w:p>
+    <w:p>
+      <w:pPr>
+        <w:pStyle w:val="BodyText"/>
+        <w:spacing w:before="90"/>
+        <w:ind w:left="100"/>
+      </w:pPr>
+      <w:r>
+        <w:t xml:space="preserve">Warning – the AreaKML.kml method of creating water masks inside FSET has been disabled for the time being since FSET automatically creates water </w:t>
+      </w:r>
+      <w:r>
+        <w:t>masked sceneries</w:t>
+      </w:r>
+      <w:r>
+        <w:t>. I might re</w:t>
+      </w:r>
+      <w:r>
+        <w:t>-</w:t>
+      </w:r>
+      <w:r>
+        <w:t xml:space="preserve">enable support for custom </w:t>
+      </w:r>
+      <w:r>
+        <w:t>AreaKML</w:t>
+      </w:r>
+      <w:r>
+        <w:t xml:space="preserve"> files if many people request it or I see the need to do it.</w:t>
       </w:r>
     </w:p>
     <w:p>
@@ -2046,6 +2279,7 @@
         <w:rPr>
           <w:rStyle w:val="None"/>
         </w:rPr>
+        <w:lastRenderedPageBreak/>
         <w:t>All good things,</w:t>
       </w:r>
       <w:r>
@@ -2072,7 +2306,21 @@
         <w:rPr>
           <w:rStyle w:val="None"/>
         </w:rPr>
-        <w:t>stackTom, 30 June, 2021</w:t>
+        <w:t xml:space="preserve">stackTom, 30 </w:t>
+      </w:r>
+      <w:proofErr w:type="gramStart"/>
+      <w:r>
+        <w:rPr>
+          <w:rStyle w:val="None"/>
+        </w:rPr>
+        <w:t>June,</w:t>
+      </w:r>
+      <w:proofErr w:type="gramEnd"/>
+      <w:r>
+        <w:rPr>
+          <w:rStyle w:val="None"/>
+        </w:rPr>
+        <w:t xml:space="preserve"> 2021</w:t>
       </w:r>
     </w:p>
     <w:sectPr>

</xml_diff>

<commit_message>
update readme with correct default provider
</commit_message>
<xml_diff>
--- a/FSEarthTiles/Docs/Quick start - README first.docx
+++ b/FSEarthTiles/Docs/Quick start - README first.docx
@@ -231,15 +231,16 @@
         <w:t>, night textures, and the summer season are enabled by default</w:t>
       </w:r>
       <w:r>
-        <w:t xml:space="preserve">. The parameters are set as I am using them </w:t>
-      </w:r>
-      <w:proofErr w:type="gramStart"/>
-      <w:r>
-        <w:t>at the moment</w:t>
-      </w:r>
-      <w:proofErr w:type="gramEnd"/>
-      <w:r>
-        <w:t>, with Google as provider.</w:t>
+        <w:t xml:space="preserve">. The parameters are set as I am using them at the moment, with </w:t>
+      </w:r>
+      <w:r>
+        <w:t>Bing (aka Virtual Earth)</w:t>
+      </w:r>
+      <w:r>
+        <w:t xml:space="preserve"> as provider</w:t>
+      </w:r>
+      <w:r>
+        <w:t xml:space="preserve"> by default.</w:t>
       </w:r>
     </w:p>
     <w:p>
@@ -268,15 +269,7 @@
         <w:t xml:space="preserve"> </w:t>
       </w:r>
       <w:r>
-        <w:t xml:space="preserve">aware that the actual server number might expire one day and will have to be updated. If you </w:t>
-      </w:r>
-      <w:proofErr w:type="gramStart"/>
-      <w:r>
-        <w:t>can’t</w:t>
-      </w:r>
-      <w:proofErr w:type="gramEnd"/>
-      <w:r>
-        <w:t xml:space="preserve"> connect to the server anymore, you will have to look</w:t>
+        <w:t>aware that the actual server number might expire one day and will have to be updated. If you can’t connect to the server anymore, you will have to look</w:t>
       </w:r>
       <w:r>
         <w:rPr>
@@ -333,23 +326,7 @@
         </w:r>
       </w:hyperlink>
       <w:r>
-        <w:t xml:space="preserve"> Please download all of the files at that </w:t>
-      </w:r>
-      <w:proofErr w:type="gramStart"/>
-      <w:r>
-        <w:t>link, and</w:t>
-      </w:r>
-      <w:proofErr w:type="gramEnd"/>
-      <w:r>
-        <w:t xml:space="preserve"> place them inside the main FSET folder (the folder from which you started the FSET program). If you download the programs from that link, they will be named </w:t>
-      </w:r>
-      <w:proofErr w:type="gramStart"/>
-      <w:r>
-        <w:t>appropriately</w:t>
-      </w:r>
-      <w:proofErr w:type="gramEnd"/>
-      <w:r>
-        <w:t xml:space="preserve"> and this step is done. If you rename imagetool, resample for FS2004, or resample for FSX/P3D, or download the files from elsewhere, you will need to provide the correct names to these programs inside of FSEarthtiles.ini (please see the main FSET manual for how to do this).</w:t>
+        <w:t xml:space="preserve"> Please download all of the files at that link, and place them inside the main FSET folder (the folder from which you started the FSET program). If you download the programs from that link, they will be named appropriately and this step is done. If you rename imagetool, resample for FS2004, or resample for FSX/P3D, or download the files from elsewhere, you will need to provide the correct names to these programs inside of FSEarthtiles.ini (please see the main FSET manual for how to do this).</w:t>
       </w:r>
     </w:p>
     <w:p>
@@ -360,15 +337,7 @@
       </w:pPr>
       <w:r>
         <w:tab/>
-        <w:t xml:space="preserve">* Note: if you want to use the imagetool for </w:t>
-      </w:r>
-      <w:proofErr w:type="gramStart"/>
-      <w:r>
-        <w:t>FS2004, and</w:t>
-      </w:r>
-      <w:proofErr w:type="gramEnd"/>
-      <w:r>
-        <w:t xml:space="preserve"> resample for FSX/P3D </w:t>
+        <w:t xml:space="preserve">* Note: if you want to use the imagetool for FS2004, and resample for FSX/P3D </w:t>
       </w:r>
       <w:r>
         <w:tab/>
@@ -474,16 +443,7 @@
         <w:ind w:right="106"/>
       </w:pPr>
       <w:r>
-        <w:lastRenderedPageBreak/>
-        <w:t xml:space="preserve">Now, wait until the process is finished. FSET will download the imagery at the resolution corresponding to whatever zoom level you choose. For Flight Simulator 2004, the screen will flash black for certain portions, and the computer might not be usable. This is completely normal. Please wait for the process to finish, and </w:t>
-      </w:r>
-      <w:proofErr w:type="gramStart"/>
-      <w:r>
-        <w:t>don’t</w:t>
-      </w:r>
-      <w:proofErr w:type="gramEnd"/>
-      <w:r>
-        <w:t xml:space="preserve"> interrupt it (it is a quirk of using the imagetool.exe program from the FS9 SDK). Same</w:t>
+        <w:t>Now, wait until the process is finished. FSET will download the imagery at the resolution corresponding to whatever zoom level you choose. For Flight Simulator 2004, the screen will flash black for certain portions, and the computer might not be usable. This is completely normal. Please wait for the process to finish, and don’t interrupt it (it is a quirk of using the imagetool.exe program from the FS9 SDK). Same</w:t>
       </w:r>
       <w:r>
         <w:rPr>
@@ -530,11 +490,9 @@
         </w:rPr>
         <w:t xml:space="preserve"> </w:t>
       </w:r>
-      <w:proofErr w:type="gramStart"/>
       <w:r>
         <w:t>Don't</w:t>
       </w:r>
-      <w:proofErr w:type="gramEnd"/>
       <w:r>
         <w:rPr>
           <w:spacing w:val="-1"/>
@@ -741,13 +699,8 @@
         <w:pStyle w:val="BodyText"/>
         <w:ind w:left="820"/>
       </w:pPr>
-      <w:proofErr w:type="gramStart"/>
-      <w:r>
-        <w:t>Furthermore</w:t>
-      </w:r>
-      <w:proofErr w:type="gramEnd"/>
-      <w:r>
-        <w:t xml:space="preserve"> there is a limitation in FS2004’s SDK which will cause the resample.exe program to crash if it is passed too much data to process (these limitations aren’t found in FSX or P3D’s resample.exe, so the below info is not needed for those sims). By default, night and summer textures will be created. If you want to make huge areas, there are two possibilities:</w:t>
+      <w:r>
+        <w:t>Furthermore there is a limitation in FS2004’s SDK which will cause the resample.exe program to crash if it is passed too much data to process (these limitations aren’t found in FSX or P3D’s resample.exe, so the below info is not needed for those sims). By default, night and summer textures will be created. If you want to make huge areas, there are two possibilities:</w:t>
       </w:r>
     </w:p>
     <w:p>
@@ -914,15 +867,7 @@
         <w:ind w:left="2136"/>
       </w:pPr>
       <w:r>
-        <w:t xml:space="preserve">The size of this tile is the size that FSET will subdivide the whole area that is being created into. This will allow even large areas to be made for FS2004 successfully, because each individual sub area will be small enough </w:t>
-      </w:r>
-      <w:proofErr w:type="gramStart"/>
-      <w:r>
-        <w:t>so as to</w:t>
-      </w:r>
-      <w:proofErr w:type="gramEnd"/>
-      <w:r>
-        <w:t xml:space="preserve"> not crash FS2004’s resample.exe.</w:t>
+        <w:t>The size of this tile is the size that FSET will subdivide the whole area that is being created into. This will allow even large areas to be made for FS2004 successfully, because each individual sub area will be small enough so as to not crash FS2004’s resample.exe.</w:t>
       </w:r>
     </w:p>
     <w:p>
@@ -1021,15 +966,7 @@
         <w:t xml:space="preserve"> </w:t>
       </w:r>
       <w:r>
-        <w:t xml:space="preserve">Either the x86 or x64 version, depending on whether your operating system is 32 bit (x86) or 64 </w:t>
-      </w:r>
-      <w:proofErr w:type="gramStart"/>
-      <w:r>
-        <w:t>bit</w:t>
-      </w:r>
-      <w:proofErr w:type="gramEnd"/>
-      <w:r>
-        <w:t xml:space="preserve"> (x64)</w:t>
+        <w:t>Either the x86 or x64 version, depending on whether your operating system is 32 bit (x86) or 64 bit (x64)</w:t>
       </w:r>
       <w:r>
         <w:t>.</w:t>
@@ -1061,15 +998,7 @@
         <w:ind w:right="129"/>
       </w:pPr>
       <w:r>
-        <w:t xml:space="preserve">Make sure to run scenProc.exe at least </w:t>
-      </w:r>
-      <w:proofErr w:type="gramStart"/>
-      <w:r>
-        <w:t>once, and</w:t>
-      </w:r>
-      <w:proofErr w:type="gramEnd"/>
-      <w:r>
-        <w:t xml:space="preserve"> set the path to your sim. Do this by running scenProc.exe, accepting the message box which appears, and then selecting the sim you are using along with the path to the sim in the window which shows up</w:t>
+        <w:t>Make sure to run scenProc.exe at least once, and set the path to your sim. Do this by running scenProc.exe, accepting the message box which appears, and then selecting the sim you are using along with the path to the sim in the window which shows up</w:t>
       </w:r>
       <w:r>
         <w:t>.</w:t>
@@ -1131,13 +1060,8 @@
         <w:t>FS9_scenproc_script</w:t>
       </w:r>
       <w:r>
-        <w:t>=default.spc if creating scenery for FS2004</w:t>
-      </w:r>
-      <w:proofErr w:type="gramStart"/>
-      <w:r>
-        <w:t>).*</w:t>
-      </w:r>
-      <w:proofErr w:type="gramEnd"/>
+        <w:t>=default.spc if creating scenery for FS2004).*</w:t>
+      </w:r>
     </w:p>
     <w:p>
       <w:pPr>
@@ -1166,15 +1090,7 @@
         <w:t>s</w:t>
       </w:r>
       <w:r>
-        <w:t>. Namely, the first and last lines: IMPORTOGR|@0@|*|</w:t>
-      </w:r>
-      <w:proofErr w:type="gramStart"/>
-      <w:r>
-        <w:t>building;landuse</w:t>
-      </w:r>
-      <w:proofErr w:type="gramEnd"/>
-      <w:r>
-        <w:t>;natural;leisure|NOREPROJ and EXPORTAGN|FSX|@1@ Everything else can be changed, just not @0@ and @1@, as ScenProc needs these so FSET can tell it where to load the OSM data from and where to output the autogen files to, respectively.</w:t>
+        <w:t>. Namely, the first and last lines: IMPORTOGR|@0@|*|building;landuse;natural;leisure|NOREPROJ and EXPORTAGN|FSX|@1@ Everything else can be changed, just not @0@ and @1@, as ScenProc needs these so FSET can tell it where to load the OSM data from and where to output the autogen files to, respectively.</w:t>
       </w:r>
     </w:p>
     <w:p>
@@ -1249,15 +1165,7 @@
         </w:numPr>
       </w:pPr>
       <w:r>
-        <w:t xml:space="preserve">In order to obtain the necessary </w:t>
-      </w:r>
-      <w:proofErr w:type="gramStart"/>
-      <w:r>
-        <w:t>data</w:t>
-      </w:r>
-      <w:proofErr w:type="gramEnd"/>
-      <w:r>
-        <w:t xml:space="preserve"> go</w:t>
+        <w:t>In order to obtain the necessary data go</w:t>
       </w:r>
       <w:r>
         <w:rPr>
@@ -1528,35 +1436,7 @@
         <w:rPr>
           <w:rStyle w:val="None"/>
         </w:rPr>
-        <w:t xml:space="preserve">the script. As an example, use the one provided inside the Scenproc_scripts folder inside the FSET root folder. The script opens. At this point you will probably get an error, </w:t>
-      </w:r>
-      <w:proofErr w:type="gramStart"/>
-      <w:r>
-        <w:rPr>
-          <w:rStyle w:val="None"/>
-        </w:rPr>
-        <w:t>since  the</w:t>
-      </w:r>
-      <w:proofErr w:type="gramEnd"/>
-      <w:r>
-        <w:rPr>
-          <w:rStyle w:val="None"/>
-        </w:rPr>
-        <w:t xml:space="preserve"> path to find the map.osm file will be a different one on your computer. So, you </w:t>
-      </w:r>
-      <w:proofErr w:type="gramStart"/>
-      <w:r>
-        <w:rPr>
-          <w:rStyle w:val="None"/>
-        </w:rPr>
-        <w:t>have to</w:t>
-      </w:r>
-      <w:proofErr w:type="gramEnd"/>
-      <w:r>
-        <w:rPr>
-          <w:rStyle w:val="None"/>
-        </w:rPr>
-        <w:t xml:space="preserve"> edit the first line by typing in or pasting the correct path to the map.osm</w:t>
+        <w:t>the script. As an example, use the one provided inside the Scenproc_scripts folder inside the FSET root folder. The script opens. At this point you will probably get an error, since  the path to find the map.osm file will be a different one on your computer. So, you have to edit the first line by typing in or pasting the correct path to the map.osm</w:t>
       </w:r>
       <w:r>
         <w:rPr>
@@ -1601,21 +1481,7 @@
         <w:rPr>
           <w:rStyle w:val="None"/>
         </w:rPr>
-        <w:t xml:space="preserve">place the location where </w:t>
-      </w:r>
-      <w:proofErr w:type="gramStart"/>
-      <w:r>
-        <w:rPr>
-          <w:rStyle w:val="None"/>
-        </w:rPr>
-        <w:t>you’d</w:t>
-      </w:r>
-      <w:proofErr w:type="gramEnd"/>
-      <w:r>
-        <w:rPr>
-          <w:rStyle w:val="None"/>
-        </w:rPr>
-        <w:t xml:space="preserve"> like the autogen</w:t>
+        <w:t>place the location where you’d like the autogen</w:t>
       </w:r>
       <w:r>
         <w:rPr>
@@ -1802,21 +1668,7 @@
         <w:rPr>
           <w:rStyle w:val="None"/>
         </w:rPr>
-        <w:t xml:space="preserve">If it stalls, the </w:t>
-      </w:r>
-      <w:proofErr w:type="gramStart"/>
-      <w:r>
-        <w:rPr>
-          <w:rStyle w:val="None"/>
-        </w:rPr>
-        <w:t>amount  of</w:t>
-      </w:r>
-      <w:proofErr w:type="gramEnd"/>
-      <w:r>
-        <w:rPr>
-          <w:rStyle w:val="None"/>
-        </w:rPr>
-        <w:t xml:space="preserve"> data is probably too </w:t>
+        <w:t xml:space="preserve">If it stalls, the amount  of data is probably too </w:t>
       </w:r>
       <w:r>
         <w:rPr>
@@ -1840,21 +1692,7 @@
         <w:rPr>
           <w:rStyle w:val="None"/>
         </w:rPr>
-        <w:t xml:space="preserve"> on an orange bar, </w:t>
-      </w:r>
-      <w:proofErr w:type="gramStart"/>
-      <w:r>
-        <w:rPr>
-          <w:rStyle w:val="None"/>
-        </w:rPr>
-        <w:t>don't</w:t>
-      </w:r>
-      <w:proofErr w:type="gramEnd"/>
-      <w:r>
-        <w:rPr>
-          <w:rStyle w:val="None"/>
-        </w:rPr>
-        <w:t xml:space="preserve"> worry. Let</w:t>
+        <w:t xml:space="preserve"> on an orange bar, don't worry. Let</w:t>
       </w:r>
       <w:r>
         <w:rPr>
@@ -2079,21 +1917,7 @@
         <w:rPr>
           <w:rStyle w:val="None"/>
         </w:rPr>
-        <w:t xml:space="preserve">The only thing you </w:t>
-      </w:r>
-      <w:proofErr w:type="gramStart"/>
-      <w:r>
-        <w:rPr>
-          <w:rStyle w:val="None"/>
-        </w:rPr>
-        <w:t>have to</w:t>
-      </w:r>
-      <w:proofErr w:type="gramEnd"/>
-      <w:r>
-        <w:rPr>
-          <w:rStyle w:val="None"/>
-        </w:rPr>
-        <w:t xml:space="preserve"> do now is to rename the Add-on Scenery folder as you wish</w:t>
+        <w:t>The only thing you have to do now is to rename the Add-on Scenery folder as you wish</w:t>
       </w:r>
       <w:r>
         <w:rPr>
@@ -2213,15 +2037,7 @@
         <w:ind w:left="100"/>
       </w:pPr>
       <w:r>
-        <w:t xml:space="preserve">You can obtain the P3D resample.exe by installing the P3D SDK provided by Lockheed Martin on their site where you download P3D. For FSX, resample.exe can be found by installing the FSX SDK found in the FSX Deluxe Disc 1 or in FSX Acceleration Pack (or FSX Gold which includes the Acceleration pack). The Steam edition of FSX does have an SDK but </w:t>
-      </w:r>
-      <w:proofErr w:type="gramStart"/>
-      <w:r>
-        <w:t>doesn't</w:t>
-      </w:r>
-      <w:proofErr w:type="gramEnd"/>
-      <w:r>
-        <w:t xml:space="preserve"> include the resample.exe executable, so you will have to install the regular SDK from any of these other sources (the FSX SDK has its own installer and can be installed separately without having to install the full game). For imagetool.exe and resample.exe for FS2004, please find the SDK online and download it.</w:t>
+        <w:t>You can obtain the P3D resample.exe by installing the P3D SDK provided by Lockheed Martin on their site where you download P3D. For FSX, resample.exe can be found by installing the FSX SDK found in the FSX Deluxe Disc 1 or in FSX Acceleration Pack (or FSX Gold which includes the Acceleration pack). The Steam edition of FSX does have an SDK but doesn't include the resample.exe executable, so you will have to install the regular SDK from any of these other sources (the FSX SDK has its own installer and can be installed separately without having to install the full game). For imagetool.exe and resample.exe for FS2004, please find the SDK online and download it.</w:t>
       </w:r>
     </w:p>
     <w:p>
@@ -2306,21 +2122,7 @@
         <w:rPr>
           <w:rStyle w:val="None"/>
         </w:rPr>
-        <w:t xml:space="preserve">stackTom, 30 </w:t>
-      </w:r>
-      <w:proofErr w:type="gramStart"/>
-      <w:r>
-        <w:rPr>
-          <w:rStyle w:val="None"/>
-        </w:rPr>
-        <w:t>June,</w:t>
-      </w:r>
-      <w:proofErr w:type="gramEnd"/>
-      <w:r>
-        <w:rPr>
-          <w:rStyle w:val="None"/>
-        </w:rPr>
-        <w:t xml:space="preserve"> 2021</w:t>
+        <w:t>stackTom, 30 June, 2021</w:t>
       </w:r>
     </w:p>
     <w:sectPr>

</xml_diff>

<commit_message>
update link to download scenproc
the official devel build doesn't work at all with the default scripts
</commit_message>
<xml_diff>
--- a/FSEarthTiles/Docs/Quick start - README first.docx
+++ b/FSEarthTiles/Docs/Quick start - README first.docx
@@ -959,17 +959,34 @@
           <w:rPr>
             <w:rStyle w:val="Hyperlink"/>
           </w:rPr>
+          <w:t>https://www.dropbox.com/s/1ihmq7vmhwxt82s/scenproc_latest_development_release_x64_Feb_2020.zip?dl=0&amp;fbclid=IwAR16ClBJ36XbIiLcBx6y2MESo1M95T9ay0VLD7X6E5PilewJRRBTet3gBHg</w:t>
+        </w:r>
+      </w:hyperlink>
+      <w:r>
+        <w:t xml:space="preserve">. </w:t>
+      </w:r>
+      <w:r>
+        <w:t xml:space="preserve"> </w:t>
+      </w:r>
+      <w:r>
+        <w:t>Either the x86 or x64 version, depending on whether your operating system is 32 bit (x86) or 64 bit (x64)</w:t>
+      </w:r>
+      <w:r>
+        <w:t>.</w:t>
+      </w:r>
+      <w:r>
+        <w:t xml:space="preserve"> The development release from Scenproc is needed, not the latest stable release, as the default provided FS2004 script doesn’t work on the current stable release. Please download the development release from that link and not from the official (</w:t>
+      </w:r>
+      <w:hyperlink r:id="rId13" w:history="1">
+        <w:r>
+          <w:rPr>
+            <w:rStyle w:val="Hyperlink"/>
+          </w:rPr>
           <w:t>https://www.scenerydesign.org/development-releases/</w:t>
         </w:r>
       </w:hyperlink>
       <w:r>
-        <w:t xml:space="preserve"> </w:t>
-      </w:r>
-      <w:r>
-        <w:t>Either the x86 or x64 version, depending on whether your operating system is 32 bit (x86) or 64 bit (x64)</w:t>
-      </w:r>
-      <w:r>
-        <w:t>.</w:t>
+        <w:t>), because that build is broken as of 7/5/2021.</w:t>
       </w:r>
     </w:p>
     <w:p>
@@ -1189,7 +1206,7 @@
         </w:rPr>
         <w:t>https://</w:t>
       </w:r>
-      <w:hyperlink r:id="rId13" w:history="1">
+      <w:hyperlink r:id="rId14" w:history="1">
         <w:r>
           <w:rPr>
             <w:rStyle w:val="Hyperlink1"/>
@@ -1295,6 +1312,7 @@
         <w:rPr>
           <w:rStyle w:val="None"/>
         </w:rPr>
+        <w:lastRenderedPageBreak/>
         <w:t>Next step: Create an "autogen"</w:t>
       </w:r>
       <w:r>
@@ -1422,7 +1440,6 @@
         <w:rPr>
           <w:rStyle w:val="None"/>
         </w:rPr>
-        <w:lastRenderedPageBreak/>
         <w:t>Now, open a Scenproc script for processing the OSM data by clicking on "Open" and then select</w:t>
       </w:r>
       <w:r>
@@ -2095,7 +2112,6 @@
         <w:rPr>
           <w:rStyle w:val="None"/>
         </w:rPr>
-        <w:lastRenderedPageBreak/>
         <w:t>All good things,</w:t>
       </w:r>
       <w:r>
@@ -2126,7 +2142,7 @@
       </w:r>
     </w:p>
     <w:sectPr>
-      <w:headerReference w:type="default" r:id="rId14"/>
+      <w:headerReference w:type="default" r:id="rId15"/>
       <w:pgSz w:w="12240" w:h="15840"/>
       <w:pgMar w:top="1360" w:right="1720" w:bottom="280" w:left="1700" w:header="720" w:footer="720" w:gutter="0"/>
       <w:cols w:space="720"/>

</xml_diff>

<commit_message>
Revert "update link to download scenproc"
This reverts commit 40f81c99b8a4675dceb3a38cbe0726685cd34995.
</commit_message>
<xml_diff>
--- a/FSEarthTiles/Docs/Quick start - README first.docx
+++ b/FSEarthTiles/Docs/Quick start - README first.docx
@@ -959,34 +959,17 @@
           <w:rPr>
             <w:rStyle w:val="Hyperlink"/>
           </w:rPr>
-          <w:t>https://www.dropbox.com/s/1ihmq7vmhwxt82s/scenproc_latest_development_release_x64_Feb_2020.zip?dl=0&amp;fbclid=IwAR16ClBJ36XbIiLcBx6y2MESo1M95T9ay0VLD7X6E5PilewJRRBTet3gBHg</w:t>
-        </w:r>
-      </w:hyperlink>
-      <w:r>
-        <w:t xml:space="preserve">. </w:t>
-      </w:r>
-      <w:r>
-        <w:t xml:space="preserve"> </w:t>
-      </w:r>
-      <w:r>
-        <w:t>Either the x86 or x64 version, depending on whether your operating system is 32 bit (x86) or 64 bit (x64)</w:t>
-      </w:r>
-      <w:r>
-        <w:t>.</w:t>
-      </w:r>
-      <w:r>
-        <w:t xml:space="preserve"> The development release from Scenproc is needed, not the latest stable release, as the default provided FS2004 script doesn’t work on the current stable release. Please download the development release from that link and not from the official (</w:t>
-      </w:r>
-      <w:hyperlink r:id="rId13" w:history="1">
-        <w:r>
-          <w:rPr>
-            <w:rStyle w:val="Hyperlink"/>
-          </w:rPr>
           <w:t>https://www.scenerydesign.org/development-releases/</w:t>
         </w:r>
       </w:hyperlink>
       <w:r>
-        <w:t>), because that build is broken as of 7/5/2021.</w:t>
+        <w:t xml:space="preserve"> </w:t>
+      </w:r>
+      <w:r>
+        <w:t>Either the x86 or x64 version, depending on whether your operating system is 32 bit (x86) or 64 bit (x64)</w:t>
+      </w:r>
+      <w:r>
+        <w:t>.</w:t>
       </w:r>
     </w:p>
     <w:p>
@@ -1206,7 +1189,7 @@
         </w:rPr>
         <w:t>https://</w:t>
       </w:r>
-      <w:hyperlink r:id="rId14" w:history="1">
+      <w:hyperlink r:id="rId13" w:history="1">
         <w:r>
           <w:rPr>
             <w:rStyle w:val="Hyperlink1"/>
@@ -1312,7 +1295,6 @@
         <w:rPr>
           <w:rStyle w:val="None"/>
         </w:rPr>
-        <w:lastRenderedPageBreak/>
         <w:t>Next step: Create an "autogen"</w:t>
       </w:r>
       <w:r>
@@ -1440,6 +1422,7 @@
         <w:rPr>
           <w:rStyle w:val="None"/>
         </w:rPr>
+        <w:lastRenderedPageBreak/>
         <w:t>Now, open a Scenproc script for processing the OSM data by clicking on "Open" and then select</w:t>
       </w:r>
       <w:r>
@@ -2112,6 +2095,7 @@
         <w:rPr>
           <w:rStyle w:val="None"/>
         </w:rPr>
+        <w:lastRenderedPageBreak/>
         <w:t>All good things,</w:t>
       </w:r>
       <w:r>
@@ -2142,7 +2126,7 @@
       </w:r>
     </w:p>
     <w:sectPr>
-      <w:headerReference w:type="default" r:id="rId15"/>
+      <w:headerReference w:type="default" r:id="rId14"/>
       <w:pgSz w:w="12240" w:h="15840"/>
       <w:pgMar w:top="1360" w:right="1720" w:bottom="280" w:left="1700" w:header="720" w:footer="720" w:gutter="0"/>
       <w:cols w:space="720"/>

</xml_diff>

<commit_message>
added explanation of MaxDownloadThreads and MaxResampleThreads to the quick start doc
</commit_message>
<xml_diff>
--- a/FSEarthTiles/Docs/Quick start - README first.docx
+++ b/FSEarthTiles/Docs/Quick start - README first.docx
@@ -401,6 +401,91 @@
       </w:r>
       <w:r>
         <w:t>“Start”. The scenery will automatically be created.</w:t>
+      </w:r>
+    </w:p>
+    <w:p>
+      <w:pPr>
+        <w:pStyle w:val="ListParagraph"/>
+      </w:pPr>
+    </w:p>
+    <w:p>
+      <w:pPr>
+        <w:pStyle w:val="BodyText"/>
+        <w:numPr>
+          <w:ilvl w:val="0"/>
+          <w:numId w:val="2"/>
+        </w:numPr>
+        <w:ind w:right="256"/>
+      </w:pPr>
+      <w:r>
+        <w:t xml:space="preserve">The </w:t>
+      </w:r>
+      <w:r>
+        <w:t>number</w:t>
+      </w:r>
+      <w:r>
+        <w:t xml:space="preserve"> of simultaneous downloads can be controlled with </w:t>
+      </w:r>
+      <w:r>
+        <w:t>MaxDownloadThreads</w:t>
+      </w:r>
+      <w:r>
+        <w:t xml:space="preserve"> in FSEarthTiles.ini. Increase this </w:t>
+      </w:r>
+      <w:r>
+        <w:t xml:space="preserve">number </w:t>
+      </w:r>
+      <w:r>
+        <w:t>to increase the speed of downloads (up to a certain point. It depends on your own computer</w:t>
+      </w:r>
+      <w:r>
+        <w:t xml:space="preserve"> and download speeds, as well as the speed of the download server</w:t>
+      </w:r>
+      <w:r>
+        <w:t>).</w:t>
+      </w:r>
+    </w:p>
+    <w:p>
+      <w:pPr>
+        <w:pStyle w:val="ListParagraph"/>
+      </w:pPr>
+    </w:p>
+    <w:p>
+      <w:pPr>
+        <w:pStyle w:val="BodyText"/>
+        <w:numPr>
+          <w:ilvl w:val="0"/>
+          <w:numId w:val="2"/>
+        </w:numPr>
+        <w:ind w:right="256"/>
+      </w:pPr>
+      <w:r>
+        <w:lastRenderedPageBreak/>
+        <w:t xml:space="preserve">The </w:t>
+      </w:r>
+      <w:r>
+        <w:t>number</w:t>
+      </w:r>
+      <w:r>
+        <w:t xml:space="preserve"> of simultaneous calls to resample.exe at a time is controlled with </w:t>
+      </w:r>
+      <w:r>
+        <w:t>MaxResampleThreads</w:t>
+      </w:r>
+      <w:r>
+        <w:t xml:space="preserve"> in FSEarthTiles.ini. Increase this to increase the amount of resample.exe processes (the black windows with text which pop up) that can run at a single time. The default value is 8 at a time. Increase/decrease this value depending on how many </w:t>
+      </w:r>
+      <w:r>
+        <w:t>CPU</w:t>
+      </w:r>
+      <w:r>
+        <w:t xml:space="preserve"> cores/threads your computer has. It will result in faster creation of scenery, but only up to a certain point. Increase it too much, and the length of time to create sceneries might </w:t>
+      </w:r>
+      <w:r>
+        <w:t>paradoxically</w:t>
+      </w:r>
+      <w:r>
+        <w:t xml:space="preserve"> increase.</w:t>
       </w:r>
     </w:p>
     <w:p>
@@ -824,6 +909,7 @@
         <w:rPr>
           <w:noProof/>
         </w:rPr>
+        <w:lastRenderedPageBreak/>
         <w:drawing>
           <wp:inline distT="0" distB="0" distL="0" distR="0" wp14:anchorId="56F5F9A7" wp14:editId="35774D6A">
             <wp:extent cx="3028950" cy="571500"/>
@@ -3271,6 +3357,17 @@
       <w:shd w:val="clear" w:color="auto" w:fill="E1DFDD"/>
     </w:rPr>
   </w:style>
+  <w:style w:type="paragraph" w:styleId="ListParagraph">
+    <w:name w:val="List Paragraph"/>
+    <w:basedOn w:val="Normal"/>
+    <w:uiPriority w:val="34"/>
+    <w:qFormat/>
+    <w:rsid w:val="00197D3F"/>
+    <w:pPr>
+      <w:ind w:left="720"/>
+      <w:contextualSpacing/>
+    </w:pPr>
+  </w:style>
 </w:styles>
 </file>
 

</xml_diff>

<commit_message>
re-enable AreaKML.kml file based water masking support
</commit_message>
<xml_diff>
--- a/FSEarthTiles/Docs/Quick start - README first.docx
+++ b/FSEarthTiles/Docs/Quick start - README first.docx
@@ -58,7 +58,21 @@
         <w:rPr>
           <w:lang w:val="fr-FR"/>
         </w:rPr>
-        <w:t xml:space="preserve"> (For FSET version 1.1 and above)</w:t>
+        <w:t xml:space="preserve"> (For FSET version 1.1 and </w:t>
+      </w:r>
+      <w:proofErr w:type="spellStart"/>
+      <w:r>
+        <w:rPr>
+          <w:lang w:val="fr-FR"/>
+        </w:rPr>
+        <w:t>above</w:t>
+      </w:r>
+      <w:proofErr w:type="spellEnd"/>
+      <w:r>
+        <w:rPr>
+          <w:lang w:val="fr-FR"/>
+        </w:rPr>
+        <w:t>)</w:t>
       </w:r>
     </w:p>
     <w:p>
@@ -79,7 +93,15 @@
         <w:ind w:left="100"/>
       </w:pPr>
       <w:r>
-        <w:t>FSET allows for the creation of photo scenery with proper water masking, nights and seasons textures, and autogen data for FS2004, FSX, and P3D.</w:t>
+        <w:t xml:space="preserve">FSET allows for the creation of photo scenery with proper water masking, nights and seasons textures, and </w:t>
+      </w:r>
+      <w:proofErr w:type="spellStart"/>
+      <w:r>
+        <w:t>autogen</w:t>
+      </w:r>
+      <w:proofErr w:type="spellEnd"/>
+      <w:r>
+        <w:t xml:space="preserve"> data for FS2004, FSX, and P3D.</w:t>
       </w:r>
     </w:p>
     <w:p>
@@ -132,8 +154,13 @@
         <w:pStyle w:val="BodyText"/>
         <w:ind w:left="100"/>
       </w:pPr>
-      <w:r>
-        <w:t>Scenproc also comes with its own manuals. Please consult these if any questions arise!</w:t>
+      <w:proofErr w:type="spellStart"/>
+      <w:r>
+        <w:t>Scenproc</w:t>
+      </w:r>
+      <w:proofErr w:type="spellEnd"/>
+      <w:r>
+        <w:t xml:space="preserve"> also comes with its own manuals. Please consult these if any questions arise!</w:t>
       </w:r>
     </w:p>
     <w:p>
@@ -162,12 +189,14 @@
         </w:rPr>
         <w:t xml:space="preserve"> </w:t>
       </w:r>
+      <w:proofErr w:type="spellStart"/>
       <w:r>
         <w:rPr>
           <w:lang w:val="fr-FR"/>
         </w:rPr>
         <w:t>Tiles</w:t>
       </w:r>
+      <w:proofErr w:type="spellEnd"/>
     </w:p>
     <w:p>
       <w:pPr>
@@ -231,7 +260,15 @@
         <w:t>, night textures, and the summer season are enabled by default</w:t>
       </w:r>
       <w:r>
-        <w:t xml:space="preserve">. The parameters are set as I am using them at the moment, with </w:t>
+        <w:t xml:space="preserve">. The parameters are set as I am using them </w:t>
+      </w:r>
+      <w:proofErr w:type="gramStart"/>
+      <w:r>
+        <w:t>at the moment</w:t>
+      </w:r>
+      <w:proofErr w:type="gramEnd"/>
+      <w:r>
+        <w:t xml:space="preserve">, with </w:t>
       </w:r>
       <w:r>
         <w:t>Bing (aka Virtual Earth)</w:t>
@@ -287,8 +324,13 @@
         <w:t xml:space="preserve"> </w:t>
       </w:r>
       <w:r>
-        <w:t>and change/add it in the .ini</w:t>
-      </w:r>
+        <w:t>and change/add it in the .</w:t>
+      </w:r>
+      <w:proofErr w:type="spellStart"/>
+      <w:r>
+        <w:t>ini</w:t>
+      </w:r>
+      <w:proofErr w:type="spellEnd"/>
       <w:r>
         <w:rPr>
           <w:spacing w:val="-1"/>
@@ -326,7 +368,31 @@
         </w:r>
       </w:hyperlink>
       <w:r>
-        <w:t xml:space="preserve"> Please download all of the files at that link, and place them inside the main FSET folder (the folder from which you started the FSET program). If you download the programs from that link, they will be named appropriately and this step is done. If you rename imagetool, resample for FS2004, or resample for FSX/P3D, or download the files from elsewhere, you will need to provide the correct names to these programs inside of FSEarthtiles.ini (please see the main FSET manual for how to do this).</w:t>
+        <w:t xml:space="preserve"> Please download all of the files at that </w:t>
+      </w:r>
+      <w:proofErr w:type="gramStart"/>
+      <w:r>
+        <w:t>link, and</w:t>
+      </w:r>
+      <w:proofErr w:type="gramEnd"/>
+      <w:r>
+        <w:t xml:space="preserve"> place them inside the main FSET folder (the folder from which you started the FSET program). If you download the programs from that link, they will be named </w:t>
+      </w:r>
+      <w:proofErr w:type="gramStart"/>
+      <w:r>
+        <w:t>appropriately</w:t>
+      </w:r>
+      <w:proofErr w:type="gramEnd"/>
+      <w:r>
+        <w:t xml:space="preserve"> and this step is done. If you rename </w:t>
+      </w:r>
+      <w:proofErr w:type="spellStart"/>
+      <w:r>
+        <w:t>imagetool</w:t>
+      </w:r>
+      <w:proofErr w:type="spellEnd"/>
+      <w:r>
+        <w:t>, resample for FS2004, or resample for FSX/P3D, or download the files from elsewhere, you will need to provide the correct names to these programs inside of FSEarthtiles.ini (please see the main FSET manual for how to do this).</w:t>
       </w:r>
     </w:p>
     <w:p>
@@ -337,7 +403,23 @@
       </w:pPr>
       <w:r>
         <w:tab/>
-        <w:t xml:space="preserve">* Note: if you want to use the imagetool for FS2004, and resample for FSX/P3D </w:t>
+        <w:t xml:space="preserve">* Note: if you want to use the </w:t>
+      </w:r>
+      <w:proofErr w:type="spellStart"/>
+      <w:r>
+        <w:t>imagetool</w:t>
+      </w:r>
+      <w:proofErr w:type="spellEnd"/>
+      <w:r>
+        <w:t xml:space="preserve"> for </w:t>
+      </w:r>
+      <w:proofErr w:type="gramStart"/>
+      <w:r>
+        <w:t>FS2004, and</w:t>
+      </w:r>
+      <w:proofErr w:type="gramEnd"/>
+      <w:r>
+        <w:t xml:space="preserve"> resample for FSX/P3D </w:t>
       </w:r>
       <w:r>
         <w:tab/>
@@ -426,9 +508,11 @@
       <w:r>
         <w:t xml:space="preserve"> of simultaneous downloads can be controlled with </w:t>
       </w:r>
+      <w:proofErr w:type="spellStart"/>
       <w:r>
         <w:t>MaxDownloadThreads</w:t>
       </w:r>
+      <w:proofErr w:type="spellEnd"/>
       <w:r>
         <w:t xml:space="preserve"> in FSEarthTiles.ini. Increase this </w:t>
       </w:r>
@@ -469,9 +553,11 @@
       <w:r>
         <w:t xml:space="preserve"> of simultaneous calls to resample.exe at a time is controlled with </w:t>
       </w:r>
+      <w:proofErr w:type="spellStart"/>
       <w:r>
         <w:t>MaxResampleThreads</w:t>
       </w:r>
+      <w:proofErr w:type="spellEnd"/>
       <w:r>
         <w:t xml:space="preserve"> in FSEarthTiles.ini. Increase this to increase the amount of resample.exe processes (the black windows with text which pop up) that can run at a single time. The default value is 8 at a time. Increase/decrease this value depending on how many </w:t>
       </w:r>
@@ -504,10 +590,42 @@
         <w:ind w:right="256"/>
       </w:pPr>
       <w:r>
-        <w:t xml:space="preserve">By default, the program will create water masks (so that water bodies and coasts appear properly in the sim). It will also download data from OSM and call Scenproc on this data (if a path to Scenproc is set in your .ini </w:t>
-      </w:r>
-      <w:r>
-        <w:t>and “create scenproc” is set to “yes”</w:t>
+        <w:t xml:space="preserve">By default, the program will create water masks (so that water bodies and coasts appear properly in the sim). It will also download data from OSM and call </w:t>
+      </w:r>
+      <w:proofErr w:type="spellStart"/>
+      <w:r>
+        <w:t>Scenproc</w:t>
+      </w:r>
+      <w:proofErr w:type="spellEnd"/>
+      <w:r>
+        <w:t xml:space="preserve"> on this data (if a path to </w:t>
+      </w:r>
+      <w:proofErr w:type="spellStart"/>
+      <w:r>
+        <w:t>Scenproc</w:t>
+      </w:r>
+      <w:proofErr w:type="spellEnd"/>
+      <w:r>
+        <w:t xml:space="preserve"> is set in your .</w:t>
+      </w:r>
+      <w:proofErr w:type="spellStart"/>
+      <w:r>
+        <w:t>ini</w:t>
+      </w:r>
+      <w:proofErr w:type="spellEnd"/>
+      <w:r>
+        <w:t xml:space="preserve"> </w:t>
+      </w:r>
+      <w:r>
+        <w:t xml:space="preserve">and “create </w:t>
+      </w:r>
+      <w:proofErr w:type="spellStart"/>
+      <w:r>
+        <w:t>scenproc</w:t>
+      </w:r>
+      <w:proofErr w:type="spellEnd"/>
+      <w:r>
+        <w:t>” is set to “yes”</w:t>
       </w:r>
       <w:r>
         <w:t>- more on this later). Night and summer textures will be created by default (for creation of other textures, please see the main FSET manual).</w:t>
@@ -760,8 +878,13 @@
         </w:rPr>
         <w:t xml:space="preserve"> </w:t>
       </w:r>
-      <w:r>
-        <w:t>autogen, which can take a long time with huge areas.</w:t>
+      <w:proofErr w:type="spellStart"/>
+      <w:r>
+        <w:t>autogen</w:t>
+      </w:r>
+      <w:proofErr w:type="spellEnd"/>
+      <w:r>
+        <w:t>, which can take a long time with huge areas.</w:t>
       </w:r>
       <w:r>
         <w:rPr>
@@ -784,8 +907,13 @@
         <w:pStyle w:val="BodyText"/>
         <w:ind w:left="820"/>
       </w:pPr>
-      <w:r>
-        <w:t>Furthermore there is a limitation in FS2004’s SDK which will cause the resample.exe program to crash if it is passed too much data to process (these limitations aren’t found in FSX or P3D’s resample.exe, so the below info is not needed for those sims). By default, night and summer textures will be created. If you want to make huge areas, there are two possibilities:</w:t>
+      <w:proofErr w:type="gramStart"/>
+      <w:r>
+        <w:t>Furthermore</w:t>
+      </w:r>
+      <w:proofErr w:type="gramEnd"/>
+      <w:r>
+        <w:t xml:space="preserve"> there is a limitation in FS2004’s SDK which will cause the resample.exe program to crash if it is passed too much data to process (these limitations aren’t found in FSX or P3D’s resample.exe, so the below info is not needed for those sims). By default, night and summer textures will be created. If you want to make huge areas, there are two possibilities:</w:t>
       </w:r>
     </w:p>
     <w:p>
@@ -953,7 +1081,15 @@
         <w:ind w:left="2136"/>
       </w:pPr>
       <w:r>
-        <w:t>The size of this tile is the size that FSET will subdivide the whole area that is being created into. This will allow even large areas to be made for FS2004 successfully, because each individual sub area will be small enough so as to not crash FS2004’s resample.exe.</w:t>
+        <w:t xml:space="preserve">The size of this tile is the size that FSET will subdivide the whole area that is being created into. This will allow even large areas to be made for FS2004 successfully, because each individual sub area will be small enough </w:t>
+      </w:r>
+      <w:proofErr w:type="gramStart"/>
+      <w:r>
+        <w:t>so as to</w:t>
+      </w:r>
+      <w:proofErr w:type="gramEnd"/>
+      <w:r>
+        <w:t xml:space="preserve"> not crash FS2004’s resample.exe.</w:t>
       </w:r>
     </w:p>
     <w:p>
@@ -1013,7 +1149,23 @@
         <w:ind w:left="100" w:right="129"/>
       </w:pPr>
       <w:r>
-        <w:t xml:space="preserve">If “create scenproc” is set to “Yes” inside of FSET (it is by default), the program will attempt to automatically download data from OSM and run Scenproc on this data to create autopen automatically. For this to work, certain things </w:t>
+        <w:t xml:space="preserve">If “create </w:t>
+      </w:r>
+      <w:proofErr w:type="spellStart"/>
+      <w:r>
+        <w:t>scenproc</w:t>
+      </w:r>
+      <w:proofErr w:type="spellEnd"/>
+      <w:r>
+        <w:t xml:space="preserve">” is set to “Yes” inside of FSET (it is by default), the program will attempt to automatically download data from OSM and run </w:t>
+      </w:r>
+      <w:proofErr w:type="spellStart"/>
+      <w:r>
+        <w:t>Scenproc</w:t>
+      </w:r>
+      <w:proofErr w:type="spellEnd"/>
+      <w:r>
+        <w:t xml:space="preserve"> on this data to create autopen automatically. For this to work, certain things </w:t>
       </w:r>
       <w:r>
         <w:t>must</w:t>
@@ -1038,7 +1190,15 @@
         <w:ind w:right="129"/>
       </w:pPr>
       <w:r>
-        <w:t xml:space="preserve">Download ScenProc from here: </w:t>
+        <w:t xml:space="preserve">Download </w:t>
+      </w:r>
+      <w:proofErr w:type="spellStart"/>
+      <w:r>
+        <w:t>ScenProc</w:t>
+      </w:r>
+      <w:proofErr w:type="spellEnd"/>
+      <w:r>
+        <w:t xml:space="preserve"> from here: </w:t>
       </w:r>
       <w:hyperlink r:id="rId12" w:history="1">
         <w:r>
@@ -1052,7 +1212,15 @@
         <w:t xml:space="preserve"> </w:t>
       </w:r>
       <w:r>
-        <w:t>Either the x86 or x64 version, depending on whether your operating system is 32 bit (x86) or 64 bit (x64)</w:t>
+        <w:t xml:space="preserve">Either the x86 or x64 version, depending on whether your operating system is 32 bit (x86) or 64 </w:t>
+      </w:r>
+      <w:proofErr w:type="gramStart"/>
+      <w:r>
+        <w:t>bit</w:t>
+      </w:r>
+      <w:proofErr w:type="gramEnd"/>
+      <w:r>
+        <w:t xml:space="preserve"> (x64)</w:t>
       </w:r>
       <w:r>
         <w:t>.</w:t>
@@ -1068,7 +1236,15 @@
         <w:ind w:right="129"/>
       </w:pPr>
       <w:r>
-        <w:t>Extract ScenProc to the location of your choice</w:t>
+        <w:t xml:space="preserve">Extract </w:t>
+      </w:r>
+      <w:proofErr w:type="spellStart"/>
+      <w:r>
+        <w:t>ScenProc</w:t>
+      </w:r>
+      <w:proofErr w:type="spellEnd"/>
+      <w:r>
+        <w:t xml:space="preserve"> to the location of your choice</w:t>
       </w:r>
       <w:r>
         <w:t>.</w:t>
@@ -1084,7 +1260,15 @@
         <w:ind w:right="129"/>
       </w:pPr>
       <w:r>
-        <w:t>Make sure to run scenProc.exe at least once, and set the path to your sim. Do this by running scenProc.exe, accepting the message box which appears, and then selecting the sim you are using along with the path to the sim in the window which shows up</w:t>
+        <w:t xml:space="preserve">Make sure to run scenProc.exe at least </w:t>
+      </w:r>
+      <w:proofErr w:type="gramStart"/>
+      <w:r>
+        <w:t>once, and</w:t>
+      </w:r>
+      <w:proofErr w:type="gramEnd"/>
+      <w:r>
+        <w:t xml:space="preserve"> set the path to your sim. Do this by running scenProc.exe, accepting the message box which appears, and then selecting the sim you are using along with the path to the sim in the window which shows up</w:t>
       </w:r>
       <w:r>
         <w:t>.</w:t>
@@ -1106,7 +1290,15 @@
         <w:t>FSEarthTiles.ini</w:t>
       </w:r>
       <w:r>
-        <w:t>, like this: scenproc_loc=C:\path\to\ScenProc\scenProc.exe</w:t>
+        <w:t xml:space="preserve">, like this: </w:t>
+      </w:r>
+      <w:proofErr w:type="spellStart"/>
+      <w:r>
+        <w:t>scenproc_loc</w:t>
+      </w:r>
+      <w:proofErr w:type="spellEnd"/>
+      <w:r>
+        <w:t>=C:\path\to\ScenProc\scenProc.exe</w:t>
       </w:r>
     </w:p>
     <w:p>
@@ -1119,13 +1311,45 @@
         <w:ind w:right="129"/>
       </w:pPr>
       <w:r>
-        <w:t>OPTIONAL: You can create more scripts to guide ScenProc in creating autogen. They MUST be placed inside the ScenProc_configs folder</w:t>
+        <w:t xml:space="preserve">OPTIONAL: You can create more scripts to guide </w:t>
+      </w:r>
+      <w:proofErr w:type="spellStart"/>
+      <w:r>
+        <w:t>ScenProc</w:t>
+      </w:r>
+      <w:proofErr w:type="spellEnd"/>
+      <w:r>
+        <w:t xml:space="preserve"> in creating </w:t>
+      </w:r>
+      <w:proofErr w:type="spellStart"/>
+      <w:r>
+        <w:t>autogen</w:t>
+      </w:r>
+      <w:proofErr w:type="spellEnd"/>
+      <w:r>
+        <w:t xml:space="preserve">. They MUST be placed inside the </w:t>
+      </w:r>
+      <w:proofErr w:type="spellStart"/>
+      <w:r>
+        <w:t>ScenProc_configs</w:t>
+      </w:r>
+      <w:proofErr w:type="spellEnd"/>
+      <w:r>
+        <w:t xml:space="preserve"> folder</w:t>
       </w:r>
       <w:r>
         <w:t xml:space="preserve"> (inside the main FSET folder)</w:t>
       </w:r>
       <w:r>
-        <w:t xml:space="preserve">. You can select which script for ScenProc to utilize by changing the following line in </w:t>
+        <w:t xml:space="preserve">. You can select which script for </w:t>
+      </w:r>
+      <w:proofErr w:type="spellStart"/>
+      <w:r>
+        <w:t>ScenProc</w:t>
+      </w:r>
+      <w:proofErr w:type="spellEnd"/>
+      <w:r>
+        <w:t xml:space="preserve"> to utilize by changing the following line in </w:t>
       </w:r>
       <w:r>
         <w:t>FSEarthTiles.ini</w:t>
@@ -1137,7 +1361,15 @@
         <w:t xml:space="preserve">FSX_P3D_scenproc_script </w:t>
       </w:r>
       <w:r>
-        <w:t>=default.spc, where default.spc is the name of the script you wish to use inside the ScenProc_configs folder</w:t>
+        <w:t xml:space="preserve">=default.spc, where default.spc is the name of the script you wish to use inside the </w:t>
+      </w:r>
+      <w:proofErr w:type="spellStart"/>
+      <w:r>
+        <w:t>ScenProc_configs</w:t>
+      </w:r>
+      <w:proofErr w:type="spellEnd"/>
+      <w:r>
+        <w:t xml:space="preserve"> folder</w:t>
       </w:r>
       <w:r>
         <w:t xml:space="preserve"> (or change </w:t>
@@ -1146,8 +1378,13 @@
         <w:t>FS9_scenproc_script</w:t>
       </w:r>
       <w:r>
-        <w:t>=default.spc if creating scenery for FS2004).*</w:t>
-      </w:r>
+        <w:t>=default.spc if creating scenery for FS2004</w:t>
+      </w:r>
+      <w:proofErr w:type="gramStart"/>
+      <w:r>
+        <w:t>).*</w:t>
+      </w:r>
+      <w:proofErr w:type="gramEnd"/>
     </w:p>
     <w:p>
       <w:pPr>
@@ -1164,19 +1401,64 @@
         <w:t>*</w:t>
       </w:r>
       <w:r>
-        <w:t>IMPORTANT: MAKE SURE to include the @0@ and @1@ in the same locations in your custom ScenProc scripts as are found in the default</w:t>
+        <w:t xml:space="preserve">IMPORTANT: MAKE SURE to include the @0@ and @1@ in the same locations in your custom </w:t>
+      </w:r>
+      <w:proofErr w:type="spellStart"/>
+      <w:r>
+        <w:t>ScenProc</w:t>
+      </w:r>
+      <w:proofErr w:type="spellEnd"/>
+      <w:r>
+        <w:t xml:space="preserve"> scripts as are found in the default</w:t>
       </w:r>
       <w:r>
         <w:t xml:space="preserve"> provided</w:t>
       </w:r>
       <w:r>
-        <w:t xml:space="preserve"> ScenProc script</w:t>
+        <w:t xml:space="preserve"> </w:t>
+      </w:r>
+      <w:proofErr w:type="spellStart"/>
+      <w:r>
+        <w:t>ScenProc</w:t>
+      </w:r>
+      <w:proofErr w:type="spellEnd"/>
+      <w:r>
+        <w:t xml:space="preserve"> script</w:t>
       </w:r>
       <w:r>
         <w:t>s</w:t>
       </w:r>
       <w:r>
-        <w:t>. Namely, the first and last lines: IMPORTOGR|@0@|*|building;landuse;natural;leisure|NOREPROJ and EXPORTAGN|FSX|@1@ Everything else can be changed, just not @0@ and @1@, as ScenProc needs these so FSET can tell it where to load the OSM data from and where to output the autogen files to, respectively.</w:t>
+        <w:t>. Namely, the first and last lines: IMPORTOGR|@0@|*|</w:t>
+      </w:r>
+      <w:proofErr w:type="spellStart"/>
+      <w:proofErr w:type="gramStart"/>
+      <w:r>
+        <w:t>building;landuse</w:t>
+      </w:r>
+      <w:proofErr w:type="gramEnd"/>
+      <w:r>
+        <w:t>;natural;leisure|NOREPROJ</w:t>
+      </w:r>
+      <w:proofErr w:type="spellEnd"/>
+      <w:r>
+        <w:t xml:space="preserve"> and EXPORTAGN|FSX|@1@ Everything else can be changed, just not @0@ and @1@, as </w:t>
+      </w:r>
+      <w:proofErr w:type="spellStart"/>
+      <w:r>
+        <w:t>ScenProc</w:t>
+      </w:r>
+      <w:proofErr w:type="spellEnd"/>
+      <w:r>
+        <w:t xml:space="preserve"> needs these so FSET can tell it where to load the OSM data from and where to output the </w:t>
+      </w:r>
+      <w:proofErr w:type="spellStart"/>
+      <w:r>
+        <w:t>autogen</w:t>
+      </w:r>
+      <w:proofErr w:type="spellEnd"/>
+      <w:r>
+        <w:t xml:space="preserve"> files to, respectively.</w:t>
       </w:r>
     </w:p>
     <w:p>
@@ -1234,7 +1516,43 @@
           <w:bCs w:val="0"/>
           <w:lang w:val="en-US"/>
         </w:rPr>
-        <w:t>If you have set “create scenproc” to “No” inside FSET and want to create autogen data manually, do the following:</w:t>
+        <w:t xml:space="preserve">If you have set “create </w:t>
+      </w:r>
+      <w:proofErr w:type="spellStart"/>
+      <w:r>
+        <w:rPr>
+          <w:b w:val="0"/>
+          <w:bCs w:val="0"/>
+          <w:lang w:val="en-US"/>
+        </w:rPr>
+        <w:t>scenproc</w:t>
+      </w:r>
+      <w:proofErr w:type="spellEnd"/>
+      <w:r>
+        <w:rPr>
+          <w:b w:val="0"/>
+          <w:bCs w:val="0"/>
+          <w:lang w:val="en-US"/>
+        </w:rPr>
+        <w:t xml:space="preserve">” to “No” inside FSET and want to create </w:t>
+      </w:r>
+      <w:proofErr w:type="spellStart"/>
+      <w:r>
+        <w:rPr>
+          <w:b w:val="0"/>
+          <w:bCs w:val="0"/>
+          <w:lang w:val="en-US"/>
+        </w:rPr>
+        <w:t>autogen</w:t>
+      </w:r>
+      <w:proofErr w:type="spellEnd"/>
+      <w:r>
+        <w:rPr>
+          <w:b w:val="0"/>
+          <w:bCs w:val="0"/>
+          <w:lang w:val="en-US"/>
+        </w:rPr>
+        <w:t xml:space="preserve"> data manually, do the following:</w:t>
       </w:r>
     </w:p>
     <w:p>
@@ -1251,7 +1569,15 @@
         </w:numPr>
       </w:pPr>
       <w:r>
-        <w:t>In order to obtain the necessary data go</w:t>
+        <w:t xml:space="preserve">In order to obtain the necessary </w:t>
+      </w:r>
+      <w:proofErr w:type="gramStart"/>
+      <w:r>
+        <w:t>data</w:t>
+      </w:r>
+      <w:proofErr w:type="gramEnd"/>
+      <w:r>
+        <w:t xml:space="preserve"> go</w:t>
       </w:r>
       <w:r>
         <w:rPr>
@@ -1348,20 +1674,48 @@
         <w:rPr>
           <w:rStyle w:val="None"/>
         </w:rPr>
-        <w:t>your hard drive. Do so. Once downloaded, rename the file to "map.osm" and put it into</w:t>
-      </w:r>
-      <w:r>
-        <w:rPr>
-          <w:rStyle w:val="None"/>
-          <w:spacing w:val="-1"/>
-        </w:rPr>
-        <w:t xml:space="preserve"> </w:t>
-      </w:r>
-      <w:r>
-        <w:rPr>
-          <w:rStyle w:val="None"/>
-        </w:rPr>
-        <w:t>the root folder of Scenproc.</w:t>
+        <w:t>your hard drive. Do so. Once downloaded, rename the file to "</w:t>
+      </w:r>
+      <w:proofErr w:type="spellStart"/>
+      <w:r>
+        <w:rPr>
+          <w:rStyle w:val="None"/>
+        </w:rPr>
+        <w:t>map.osm</w:t>
+      </w:r>
+      <w:proofErr w:type="spellEnd"/>
+      <w:r>
+        <w:rPr>
+          <w:rStyle w:val="None"/>
+        </w:rPr>
+        <w:t>" and put it into</w:t>
+      </w:r>
+      <w:r>
+        <w:rPr>
+          <w:rStyle w:val="None"/>
+          <w:spacing w:val="-1"/>
+        </w:rPr>
+        <w:t xml:space="preserve"> </w:t>
+      </w:r>
+      <w:r>
+        <w:rPr>
+          <w:rStyle w:val="None"/>
+        </w:rPr>
+        <w:t xml:space="preserve">the root folder of </w:t>
+      </w:r>
+      <w:proofErr w:type="spellStart"/>
+      <w:r>
+        <w:rPr>
+          <w:rStyle w:val="None"/>
+        </w:rPr>
+        <w:t>Scenproc</w:t>
+      </w:r>
+      <w:proofErr w:type="spellEnd"/>
+      <w:r>
+        <w:rPr>
+          <w:rStyle w:val="None"/>
+        </w:rPr>
+        <w:t>.</w:t>
       </w:r>
     </w:p>
     <w:p>
@@ -1381,7 +1735,21 @@
         <w:rPr>
           <w:rStyle w:val="None"/>
         </w:rPr>
-        <w:t>Next step: Create an "autogen"</w:t>
+        <w:t>Next step: Create an "</w:t>
+      </w:r>
+      <w:proofErr w:type="spellStart"/>
+      <w:r>
+        <w:rPr>
+          <w:rStyle w:val="None"/>
+        </w:rPr>
+        <w:t>autogen</w:t>
+      </w:r>
+      <w:proofErr w:type="spellEnd"/>
+      <w:r>
+        <w:rPr>
+          <w:rStyle w:val="None"/>
+        </w:rPr>
+        <w:t>"</w:t>
       </w:r>
       <w:r>
         <w:rPr>
@@ -1421,7 +1789,21 @@
         <w:rPr>
           <w:rStyle w:val="None"/>
         </w:rPr>
-        <w:t>Now, open Scenproc.</w:t>
+        <w:t xml:space="preserve">Now, open </w:t>
+      </w:r>
+      <w:proofErr w:type="spellStart"/>
+      <w:r>
+        <w:rPr>
+          <w:rStyle w:val="None"/>
+        </w:rPr>
+        <w:t>Scenproc</w:t>
+      </w:r>
+      <w:proofErr w:type="spellEnd"/>
+      <w:r>
+        <w:rPr>
+          <w:rStyle w:val="None"/>
+        </w:rPr>
+        <w:t>.</w:t>
       </w:r>
       <w:r>
         <w:rPr>
@@ -1447,7 +1829,21 @@
         <w:rPr>
           <w:rStyle w:val="None"/>
         </w:rPr>
-        <w:t>"Options" and make sure that Scenproc is pointing to your sim’s root folder. If not or the path is not correct,</w:t>
+        <w:t xml:space="preserve">"Options" and make sure that </w:t>
+      </w:r>
+      <w:proofErr w:type="spellStart"/>
+      <w:r>
+        <w:rPr>
+          <w:rStyle w:val="None"/>
+        </w:rPr>
+        <w:t>Scenproc</w:t>
+      </w:r>
+      <w:proofErr w:type="spellEnd"/>
+      <w:r>
+        <w:rPr>
+          <w:rStyle w:val="None"/>
+        </w:rPr>
+        <w:t xml:space="preserve"> is pointing to your sim’s root folder. If not or the path is not correct,</w:t>
       </w:r>
       <w:r>
         <w:rPr>
@@ -1509,33 +1905,125 @@
           <w:rStyle w:val="None"/>
         </w:rPr>
         <w:lastRenderedPageBreak/>
-        <w:t>Now, open a Scenproc script for processing the OSM data by clicking on "Open" and then select</w:t>
-      </w:r>
-      <w:r>
-        <w:rPr>
-          <w:rStyle w:val="None"/>
-          <w:spacing w:val="-1"/>
-        </w:rPr>
-        <w:t xml:space="preserve"> </w:t>
-      </w:r>
-      <w:r>
-        <w:rPr>
-          <w:rStyle w:val="None"/>
-        </w:rPr>
-        <w:t>the script. As an example, use the one provided inside the Scenproc_scripts folder inside the FSET root folder. The script opens. At this point you will probably get an error, since  the path to find the map.osm file will be a different one on your computer. So, you have to edit the first line by typing in or pasting the correct path to the map.osm</w:t>
-      </w:r>
-      <w:r>
-        <w:rPr>
-          <w:rStyle w:val="None"/>
-          <w:spacing w:val="-1"/>
-        </w:rPr>
-        <w:t xml:space="preserve"> </w:t>
-      </w:r>
-      <w:r>
-        <w:rPr>
-          <w:rStyle w:val="None"/>
-        </w:rPr>
-        <w:t>file (replace the @0@ if using one of the scripts provided in the FSET Scenproc_scripts folder). In</w:t>
+        <w:t xml:space="preserve">Now, open a </w:t>
+      </w:r>
+      <w:proofErr w:type="spellStart"/>
+      <w:r>
+        <w:rPr>
+          <w:rStyle w:val="None"/>
+        </w:rPr>
+        <w:t>Scenproc</w:t>
+      </w:r>
+      <w:proofErr w:type="spellEnd"/>
+      <w:r>
+        <w:rPr>
+          <w:rStyle w:val="None"/>
+        </w:rPr>
+        <w:t xml:space="preserve"> script for processing the OSM data by clicking on "Open" and then select</w:t>
+      </w:r>
+      <w:r>
+        <w:rPr>
+          <w:rStyle w:val="None"/>
+          <w:spacing w:val="-1"/>
+        </w:rPr>
+        <w:t xml:space="preserve"> </w:t>
+      </w:r>
+      <w:r>
+        <w:rPr>
+          <w:rStyle w:val="None"/>
+        </w:rPr>
+        <w:t xml:space="preserve">the script. As an example, use the one provided inside the </w:t>
+      </w:r>
+      <w:proofErr w:type="spellStart"/>
+      <w:r>
+        <w:rPr>
+          <w:rStyle w:val="None"/>
+        </w:rPr>
+        <w:t>Scenproc_scripts</w:t>
+      </w:r>
+      <w:proofErr w:type="spellEnd"/>
+      <w:r>
+        <w:rPr>
+          <w:rStyle w:val="None"/>
+        </w:rPr>
+        <w:t xml:space="preserve"> folder inside the FSET root folder. The script opens. At this point you will probably get an error, </w:t>
+      </w:r>
+      <w:proofErr w:type="gramStart"/>
+      <w:r>
+        <w:rPr>
+          <w:rStyle w:val="None"/>
+        </w:rPr>
+        <w:t>since  the</w:t>
+      </w:r>
+      <w:proofErr w:type="gramEnd"/>
+      <w:r>
+        <w:rPr>
+          <w:rStyle w:val="None"/>
+        </w:rPr>
+        <w:t xml:space="preserve"> path to find the </w:t>
+      </w:r>
+      <w:proofErr w:type="spellStart"/>
+      <w:r>
+        <w:rPr>
+          <w:rStyle w:val="None"/>
+        </w:rPr>
+        <w:t>map.osm</w:t>
+      </w:r>
+      <w:proofErr w:type="spellEnd"/>
+      <w:r>
+        <w:rPr>
+          <w:rStyle w:val="None"/>
+        </w:rPr>
+        <w:t xml:space="preserve"> file will be a different one on your computer. So, you </w:t>
+      </w:r>
+      <w:proofErr w:type="gramStart"/>
+      <w:r>
+        <w:rPr>
+          <w:rStyle w:val="None"/>
+        </w:rPr>
+        <w:t>have to</w:t>
+      </w:r>
+      <w:proofErr w:type="gramEnd"/>
+      <w:r>
+        <w:rPr>
+          <w:rStyle w:val="None"/>
+        </w:rPr>
+        <w:t xml:space="preserve"> edit the first line by typing in or pasting the correct path to the </w:t>
+      </w:r>
+      <w:proofErr w:type="spellStart"/>
+      <w:r>
+        <w:rPr>
+          <w:rStyle w:val="None"/>
+        </w:rPr>
+        <w:t>map.osm</w:t>
+      </w:r>
+      <w:proofErr w:type="spellEnd"/>
+      <w:r>
+        <w:rPr>
+          <w:rStyle w:val="None"/>
+          <w:spacing w:val="-1"/>
+        </w:rPr>
+        <w:t xml:space="preserve"> </w:t>
+      </w:r>
+      <w:r>
+        <w:rPr>
+          <w:rStyle w:val="None"/>
+        </w:rPr>
+        <w:t xml:space="preserve">file (replace the @0@ if using one of the scripts provided in the FSET </w:t>
+      </w:r>
+      <w:proofErr w:type="spellStart"/>
+      <w:r>
+        <w:rPr>
+          <w:rStyle w:val="None"/>
+        </w:rPr>
+        <w:t>Scenproc_scripts</w:t>
+      </w:r>
+      <w:proofErr w:type="spellEnd"/>
+      <w:r>
+        <w:rPr>
+          <w:rStyle w:val="None"/>
+        </w:rPr>
+        <w:t xml:space="preserve"> folder). In</w:t>
       </w:r>
       <w:r>
         <w:rPr>
@@ -1567,8 +2055,16 @@
         <w:rPr>
           <w:rStyle w:val="None"/>
         </w:rPr>
-        <w:t>place the location where you’d like the autogen</w:t>
-      </w:r>
+        <w:t xml:space="preserve">place the location where you’d like the </w:t>
+      </w:r>
+      <w:proofErr w:type="spellStart"/>
+      <w:r>
+        <w:rPr>
+          <w:rStyle w:val="None"/>
+        </w:rPr>
+        <w:t>autogen</w:t>
+      </w:r>
+      <w:proofErr w:type="spellEnd"/>
       <w:r>
         <w:rPr>
           <w:rStyle w:val="None"/>
@@ -1582,18 +2078,28 @@
         <w:t xml:space="preserve">. In this example, place, </w:t>
       </w:r>
       <w:r>
-        <w:t>C:\Autogen (replace the @1@ if using one of the scripts provided in the FSET Scenproc_scripts folder). Of course, you can change these paths to your liking by creating an</w:t>
-      </w:r>
-      <w:r>
-        <w:rPr>
-          <w:rStyle w:val="None"/>
-          <w:spacing w:val="-1"/>
-        </w:rPr>
-        <w:t xml:space="preserve"> </w:t>
-      </w:r>
+        <w:t xml:space="preserve">C:\Autogen (replace the @1@ if using one of the scripts provided in the FSET </w:t>
+      </w:r>
+      <w:proofErr w:type="spellStart"/>
+      <w:r>
+        <w:t>Scenproc_scripts</w:t>
+      </w:r>
+      <w:proofErr w:type="spellEnd"/>
+      <w:r>
+        <w:t xml:space="preserve"> folder). Of course, you can change these paths to your liking by creating an</w:t>
+      </w:r>
+      <w:r>
+        <w:rPr>
+          <w:rStyle w:val="None"/>
+          <w:spacing w:val="-1"/>
+        </w:rPr>
+        <w:t xml:space="preserve"> </w:t>
+      </w:r>
+      <w:proofErr w:type="spellStart"/>
       <w:r>
         <w:t>autogen</w:t>
       </w:r>
+      <w:proofErr w:type="spellEnd"/>
       <w:r>
         <w:rPr>
           <w:rStyle w:val="None"/>
@@ -1741,20 +2247,76 @@
         <w:rPr>
           <w:rStyle w:val="None"/>
         </w:rPr>
-        <w:t>Click on "Run". Scenproc will start to process the osm file and create the autogen files in C:\Autogen. This can take a while depending on the amount of data.</w:t>
-      </w:r>
-      <w:r>
-        <w:rPr>
-          <w:rStyle w:val="None"/>
-          <w:spacing w:val="-1"/>
-        </w:rPr>
-        <w:t xml:space="preserve"> </w:t>
-      </w:r>
-      <w:r>
-        <w:rPr>
-          <w:rStyle w:val="None"/>
-        </w:rPr>
-        <w:t xml:space="preserve">If it stalls, the amount  of data is probably too </w:t>
+        <w:t xml:space="preserve">Click on "Run". </w:t>
+      </w:r>
+      <w:proofErr w:type="spellStart"/>
+      <w:r>
+        <w:rPr>
+          <w:rStyle w:val="None"/>
+        </w:rPr>
+        <w:t>Scenproc</w:t>
+      </w:r>
+      <w:proofErr w:type="spellEnd"/>
+      <w:r>
+        <w:rPr>
+          <w:rStyle w:val="None"/>
+        </w:rPr>
+        <w:t xml:space="preserve"> will start to process the </w:t>
+      </w:r>
+      <w:proofErr w:type="spellStart"/>
+      <w:r>
+        <w:rPr>
+          <w:rStyle w:val="None"/>
+        </w:rPr>
+        <w:t>osm</w:t>
+      </w:r>
+      <w:proofErr w:type="spellEnd"/>
+      <w:r>
+        <w:rPr>
+          <w:rStyle w:val="None"/>
+        </w:rPr>
+        <w:t xml:space="preserve"> file and create the </w:t>
+      </w:r>
+      <w:proofErr w:type="spellStart"/>
+      <w:r>
+        <w:rPr>
+          <w:rStyle w:val="None"/>
+        </w:rPr>
+        <w:t>autogen</w:t>
+      </w:r>
+      <w:proofErr w:type="spellEnd"/>
+      <w:r>
+        <w:rPr>
+          <w:rStyle w:val="None"/>
+        </w:rPr>
+        <w:t xml:space="preserve"> files in C:\Autogen. This can take a while depending on the amount of data.</w:t>
+      </w:r>
+      <w:r>
+        <w:rPr>
+          <w:rStyle w:val="None"/>
+          <w:spacing w:val="-1"/>
+        </w:rPr>
+        <w:t xml:space="preserve"> </w:t>
+      </w:r>
+      <w:r>
+        <w:rPr>
+          <w:rStyle w:val="None"/>
+        </w:rPr>
+        <w:t xml:space="preserve">If it stalls, the </w:t>
+      </w:r>
+      <w:proofErr w:type="gramStart"/>
+      <w:r>
+        <w:rPr>
+          <w:rStyle w:val="None"/>
+        </w:rPr>
+        <w:t>amount  of</w:t>
+      </w:r>
+      <w:proofErr w:type="gramEnd"/>
+      <w:r>
+        <w:rPr>
+          <w:rStyle w:val="None"/>
+        </w:rPr>
+        <w:t xml:space="preserve"> data is probably too </w:t>
       </w:r>
       <w:r>
         <w:rPr>
@@ -1851,8 +2413,16 @@
         <w:rPr>
           <w:rStyle w:val="None"/>
         </w:rPr>
-        <w:t>.agn</w:t>
-      </w:r>
+        <w:t>.</w:t>
+      </w:r>
+      <w:proofErr w:type="spellStart"/>
+      <w:r>
+        <w:rPr>
+          <w:rStyle w:val="None"/>
+        </w:rPr>
+        <w:t>agn</w:t>
+      </w:r>
+      <w:proofErr w:type="spellEnd"/>
       <w:r>
         <w:rPr>
           <w:rStyle w:val="None"/>
@@ -2003,7 +2573,21 @@
         <w:rPr>
           <w:rStyle w:val="None"/>
         </w:rPr>
-        <w:t>The only thing you have to do now is to rename the Add-on Scenery folder as you wish</w:t>
+        <w:t xml:space="preserve">The only thing you </w:t>
+      </w:r>
+      <w:proofErr w:type="gramStart"/>
+      <w:r>
+        <w:rPr>
+          <w:rStyle w:val="None"/>
+        </w:rPr>
+        <w:t>have to</w:t>
+      </w:r>
+      <w:proofErr w:type="gramEnd"/>
+      <w:r>
+        <w:rPr>
+          <w:rStyle w:val="None"/>
+        </w:rPr>
+        <w:t xml:space="preserve"> do now is to rename the Add-on Scenery folder as you wish</w:t>
       </w:r>
       <w:r>
         <w:rPr>
@@ -2140,25 +2724,63 @@
         <w:ind w:left="100"/>
       </w:pPr>
       <w:r>
-        <w:t xml:space="preserve">Warning – the AreaKML.kml method of creating water masks inside FSET has been disabled for the time being since FSET automatically creates water </w:t>
+        <w:t>Note</w:t>
+      </w:r>
+      <w:r>
+        <w:t xml:space="preserve"> – the </w:t>
+      </w:r>
+      <w:proofErr w:type="spellStart"/>
+      <w:r>
+        <w:t>AreaKML.kml</w:t>
+      </w:r>
+      <w:proofErr w:type="spellEnd"/>
+      <w:r>
+        <w:t xml:space="preserve"> method of creating water masks inside FSET </w:t>
+      </w:r>
+      <w:r>
+        <w:t>is disabled by default</w:t>
+      </w:r>
+      <w:r>
+        <w:t xml:space="preserve"> since FSET </w:t>
+      </w:r>
+      <w:r>
+        <w:t xml:space="preserve">now </w:t>
+      </w:r>
+      <w:r>
+        <w:t xml:space="preserve">automatically creates water </w:t>
       </w:r>
       <w:r>
         <w:t>masked sceneries</w:t>
       </w:r>
       <w:r>
-        <w:t>. I might re</w:t>
-      </w:r>
-      <w:r>
-        <w:t>-</w:t>
-      </w:r>
-      <w:r>
-        <w:t xml:space="preserve">enable support for custom </w:t>
-      </w:r>
+        <w:t xml:space="preserve">. </w:t>
+      </w:r>
+      <w:r>
+        <w:t xml:space="preserve">To use the </w:t>
+      </w:r>
+      <w:proofErr w:type="spellStart"/>
       <w:r>
         <w:t>AreaKML</w:t>
       </w:r>
-      <w:r>
-        <w:t xml:space="preserve"> files if many people request it or I see the need to do it.</w:t>
+      <w:proofErr w:type="spellEnd"/>
+      <w:r>
+        <w:t xml:space="preserve"> method to draw your own water masks (more details in UserDocu.pdf), set </w:t>
+      </w:r>
+      <w:proofErr w:type="spellStart"/>
+      <w:r>
+        <w:t>UseAreaKMLFile</w:t>
+      </w:r>
+      <w:proofErr w:type="spellEnd"/>
+      <w:r>
+        <w:t xml:space="preserve"> to yes in FSEarthTiles.ini, and make sure an </w:t>
+      </w:r>
+      <w:proofErr w:type="spellStart"/>
+      <w:r>
+        <w:t>AreaKML.kml</w:t>
+      </w:r>
+      <w:proofErr w:type="spellEnd"/>
+      <w:r>
+        <w:t xml:space="preserve"> file is in your working folder (more details in UserDocu.pdf).</w:t>
       </w:r>
     </w:p>
     <w:p>
@@ -2181,7 +2803,6 @@
         <w:rPr>
           <w:rStyle w:val="None"/>
         </w:rPr>
-        <w:lastRenderedPageBreak/>
         <w:t>All good things,</w:t>
       </w:r>
       <w:r>
@@ -2204,11 +2825,33 @@
         <w:spacing w:before="90"/>
         <w:ind w:left="100" w:right="6988"/>
       </w:pPr>
-      <w:r>
-        <w:rPr>
-          <w:rStyle w:val="None"/>
-        </w:rPr>
-        <w:t>stackTom, 30 June, 2021</w:t>
+      <w:proofErr w:type="spellStart"/>
+      <w:r>
+        <w:rPr>
+          <w:rStyle w:val="None"/>
+        </w:rPr>
+        <w:t>stackTom</w:t>
+      </w:r>
+      <w:proofErr w:type="spellEnd"/>
+      <w:r>
+        <w:rPr>
+          <w:rStyle w:val="None"/>
+        </w:rPr>
+        <w:t xml:space="preserve">, 30 </w:t>
+      </w:r>
+      <w:proofErr w:type="gramStart"/>
+      <w:r>
+        <w:rPr>
+          <w:rStyle w:val="None"/>
+        </w:rPr>
+        <w:t>June,</w:t>
+      </w:r>
+      <w:proofErr w:type="gramEnd"/>
+      <w:r>
+        <w:rPr>
+          <w:rStyle w:val="None"/>
+        </w:rPr>
+        <w:t xml:space="preserve"> 2021</w:t>
       </w:r>
     </w:p>
     <w:sectPr>

</xml_diff>

<commit_message>
added info to quickstart about lay providers
</commit_message>
<xml_diff>
--- a/FSEarthTiles/Docs/Quick start - README first.docx
+++ b/FSEarthTiles/Docs/Quick start - README first.docx
@@ -58,21 +58,7 @@
         <w:rPr>
           <w:lang w:val="fr-FR"/>
         </w:rPr>
-        <w:t xml:space="preserve"> (For FSET version 1.1 and </w:t>
-      </w:r>
-      <w:proofErr w:type="spellStart"/>
-      <w:r>
-        <w:rPr>
-          <w:lang w:val="fr-FR"/>
-        </w:rPr>
-        <w:t>above</w:t>
-      </w:r>
-      <w:proofErr w:type="spellEnd"/>
-      <w:r>
-        <w:rPr>
-          <w:lang w:val="fr-FR"/>
-        </w:rPr>
-        <w:t>)</w:t>
+        <w:t xml:space="preserve"> (For FSET version 1.1 and above)</w:t>
       </w:r>
     </w:p>
     <w:p>
@@ -93,15 +79,7 @@
         <w:ind w:left="100"/>
       </w:pPr>
       <w:r>
-        <w:t xml:space="preserve">FSET allows for the creation of photo scenery with proper water masking, nights and seasons textures, and </w:t>
-      </w:r>
-      <w:proofErr w:type="spellStart"/>
-      <w:r>
-        <w:t>autogen</w:t>
-      </w:r>
-      <w:proofErr w:type="spellEnd"/>
-      <w:r>
-        <w:t xml:space="preserve"> data for FS2004, FSX, and P3D.</w:t>
+        <w:t>FSET allows for the creation of photo scenery with proper water masking, nights and seasons textures, and autogen data for FS2004, FSX, and P3D.</w:t>
       </w:r>
     </w:p>
     <w:p>
@@ -154,13 +132,8 @@
         <w:pStyle w:val="BodyText"/>
         <w:ind w:left="100"/>
       </w:pPr>
-      <w:proofErr w:type="spellStart"/>
-      <w:r>
-        <w:t>Scenproc</w:t>
-      </w:r>
-      <w:proofErr w:type="spellEnd"/>
-      <w:r>
-        <w:t xml:space="preserve"> also comes with its own manuals. Please consult these if any questions arise!</w:t>
+      <w:r>
+        <w:t>Scenproc also comes with its own manuals. Please consult these if any questions arise!</w:t>
       </w:r>
     </w:p>
     <w:p>
@@ -189,14 +162,12 @@
         </w:rPr>
         <w:t xml:space="preserve"> </w:t>
       </w:r>
-      <w:proofErr w:type="spellStart"/>
       <w:r>
         <w:rPr>
           <w:lang w:val="fr-FR"/>
         </w:rPr>
         <w:t>Tiles</w:t>
       </w:r>
-      <w:proofErr w:type="spellEnd"/>
     </w:p>
     <w:p>
       <w:pPr>
@@ -260,15 +231,7 @@
         <w:t>, night textures, and the summer season are enabled by default</w:t>
       </w:r>
       <w:r>
-        <w:t xml:space="preserve">. The parameters are set as I am using them </w:t>
-      </w:r>
-      <w:proofErr w:type="gramStart"/>
-      <w:r>
-        <w:t>at the moment</w:t>
-      </w:r>
-      <w:proofErr w:type="gramEnd"/>
-      <w:r>
-        <w:t xml:space="preserve">, with </w:t>
+        <w:t xml:space="preserve">. The parameters are set as I am using them at the moment, with </w:t>
       </w:r>
       <w:r>
         <w:t>Bing (aka Virtual Earth)</w:t>
@@ -324,13 +287,8 @@
         <w:t xml:space="preserve"> </w:t>
       </w:r>
       <w:r>
-        <w:t>and change/add it in the .</w:t>
-      </w:r>
-      <w:proofErr w:type="spellStart"/>
-      <w:r>
-        <w:t>ini</w:t>
-      </w:r>
-      <w:proofErr w:type="spellEnd"/>
+        <w:t>and change/add it in the .ini</w:t>
+      </w:r>
       <w:r>
         <w:rPr>
           <w:spacing w:val="-1"/>
@@ -368,31 +326,7 @@
         </w:r>
       </w:hyperlink>
       <w:r>
-        <w:t xml:space="preserve"> Please download all of the files at that </w:t>
-      </w:r>
-      <w:proofErr w:type="gramStart"/>
-      <w:r>
-        <w:t>link, and</w:t>
-      </w:r>
-      <w:proofErr w:type="gramEnd"/>
-      <w:r>
-        <w:t xml:space="preserve"> place them inside the main FSET folder (the folder from which you started the FSET program). If you download the programs from that link, they will be named </w:t>
-      </w:r>
-      <w:proofErr w:type="gramStart"/>
-      <w:r>
-        <w:t>appropriately</w:t>
-      </w:r>
-      <w:proofErr w:type="gramEnd"/>
-      <w:r>
-        <w:t xml:space="preserve"> and this step is done. If you rename </w:t>
-      </w:r>
-      <w:proofErr w:type="spellStart"/>
-      <w:r>
-        <w:t>imagetool</w:t>
-      </w:r>
-      <w:proofErr w:type="spellEnd"/>
-      <w:r>
-        <w:t>, resample for FS2004, or resample for FSX/P3D, or download the files from elsewhere, you will need to provide the correct names to these programs inside of FSEarthtiles.ini (please see the main FSET manual for how to do this).</w:t>
+        <w:t xml:space="preserve"> Please download all of the files at that link, and place them inside the main FSET folder (the folder from which you started the FSET program). If you download the programs from that link, they will be named appropriately and this step is done. If you rename imagetool, resample for FS2004, or resample for FSX/P3D, or download the files from elsewhere, you will need to provide the correct names to these programs inside of FSEarthtiles.ini (please see the main FSET manual for how to do this).</w:t>
       </w:r>
     </w:p>
     <w:p>
@@ -403,23 +337,7 @@
       </w:pPr>
       <w:r>
         <w:tab/>
-        <w:t xml:space="preserve">* Note: if you want to use the </w:t>
-      </w:r>
-      <w:proofErr w:type="spellStart"/>
-      <w:r>
-        <w:t>imagetool</w:t>
-      </w:r>
-      <w:proofErr w:type="spellEnd"/>
-      <w:r>
-        <w:t xml:space="preserve"> for </w:t>
-      </w:r>
-      <w:proofErr w:type="gramStart"/>
-      <w:r>
-        <w:t>FS2004, and</w:t>
-      </w:r>
-      <w:proofErr w:type="gramEnd"/>
-      <w:r>
-        <w:t xml:space="preserve"> resample for FSX/P3D </w:t>
+        <w:t xml:space="preserve">* Note: if you want to use the imagetool for FS2004, and resample for FSX/P3D </w:t>
       </w:r>
       <w:r>
         <w:tab/>
@@ -508,11 +426,9 @@
       <w:r>
         <w:t xml:space="preserve"> of simultaneous downloads can be controlled with </w:t>
       </w:r>
-      <w:proofErr w:type="spellStart"/>
       <w:r>
         <w:t>MaxDownloadThreads</w:t>
       </w:r>
-      <w:proofErr w:type="spellEnd"/>
       <w:r>
         <w:t xml:space="preserve"> in FSEarthTiles.ini. Increase this </w:t>
       </w:r>
@@ -553,11 +469,9 @@
       <w:r>
         <w:t xml:space="preserve"> of simultaneous calls to resample.exe at a time is controlled with </w:t>
       </w:r>
-      <w:proofErr w:type="spellStart"/>
       <w:r>
         <w:t>MaxResampleThreads</w:t>
       </w:r>
-      <w:proofErr w:type="spellEnd"/>
       <w:r>
         <w:t xml:space="preserve"> in FSEarthTiles.ini. Increase this to increase the amount of resample.exe processes (the black windows with text which pop up) that can run at a single time. The default value is 8 at a time. Increase/decrease this value depending on how many </w:t>
       </w:r>
@@ -590,42 +504,10 @@
         <w:ind w:right="256"/>
       </w:pPr>
       <w:r>
-        <w:t xml:space="preserve">By default, the program will create water masks (so that water bodies and coasts appear properly in the sim). It will also download data from OSM and call </w:t>
-      </w:r>
-      <w:proofErr w:type="spellStart"/>
-      <w:r>
-        <w:t>Scenproc</w:t>
-      </w:r>
-      <w:proofErr w:type="spellEnd"/>
-      <w:r>
-        <w:t xml:space="preserve"> on this data (if a path to </w:t>
-      </w:r>
-      <w:proofErr w:type="spellStart"/>
-      <w:r>
-        <w:t>Scenproc</w:t>
-      </w:r>
-      <w:proofErr w:type="spellEnd"/>
-      <w:r>
-        <w:t xml:space="preserve"> is set in your .</w:t>
-      </w:r>
-      <w:proofErr w:type="spellStart"/>
-      <w:r>
-        <w:t>ini</w:t>
-      </w:r>
-      <w:proofErr w:type="spellEnd"/>
-      <w:r>
-        <w:t xml:space="preserve"> </w:t>
-      </w:r>
-      <w:r>
-        <w:t xml:space="preserve">and “create </w:t>
-      </w:r>
-      <w:proofErr w:type="spellStart"/>
-      <w:r>
-        <w:t>scenproc</w:t>
-      </w:r>
-      <w:proofErr w:type="spellEnd"/>
-      <w:r>
-        <w:t>” is set to “yes”</w:t>
+        <w:t xml:space="preserve">By default, the program will create water masks (so that water bodies and coasts appear properly in the sim). It will also download data from OSM and call Scenproc on this data (if a path to Scenproc is set in your .ini </w:t>
+      </w:r>
+      <w:r>
+        <w:t>and “create scenproc” is set to “yes”</w:t>
       </w:r>
       <w:r>
         <w:t>- more on this later). Night and summer textures will be created by default (for creation of other textures, please see the main FSET manual).</w:t>
@@ -878,13 +760,8 @@
         </w:rPr>
         <w:t xml:space="preserve"> </w:t>
       </w:r>
-      <w:proofErr w:type="spellStart"/>
-      <w:r>
-        <w:t>autogen</w:t>
-      </w:r>
-      <w:proofErr w:type="spellEnd"/>
-      <w:r>
-        <w:t>, which can take a long time with huge areas.</w:t>
+      <w:r>
+        <w:t>autogen, which can take a long time with huge areas.</w:t>
       </w:r>
       <w:r>
         <w:rPr>
@@ -907,13 +784,8 @@
         <w:pStyle w:val="BodyText"/>
         <w:ind w:left="820"/>
       </w:pPr>
-      <w:proofErr w:type="gramStart"/>
-      <w:r>
-        <w:t>Furthermore</w:t>
-      </w:r>
-      <w:proofErr w:type="gramEnd"/>
-      <w:r>
-        <w:t xml:space="preserve"> there is a limitation in FS2004’s SDK which will cause the resample.exe program to crash if it is passed too much data to process (these limitations aren’t found in FSX or P3D’s resample.exe, so the below info is not needed for those sims). By default, night and summer textures will be created. If you want to make huge areas, there are two possibilities:</w:t>
+      <w:r>
+        <w:t>Furthermore there is a limitation in FS2004’s SDK which will cause the resample.exe program to crash if it is passed too much data to process (these limitations aren’t found in FSX or P3D’s resample.exe, so the below info is not needed for those sims). By default, night and summer textures will be created. If you want to make huge areas, there are two possibilities:</w:t>
       </w:r>
     </w:p>
     <w:p>
@@ -1081,15 +953,7 @@
         <w:ind w:left="2136"/>
       </w:pPr>
       <w:r>
-        <w:t xml:space="preserve">The size of this tile is the size that FSET will subdivide the whole area that is being created into. This will allow even large areas to be made for FS2004 successfully, because each individual sub area will be small enough </w:t>
-      </w:r>
-      <w:proofErr w:type="gramStart"/>
-      <w:r>
-        <w:t>so as to</w:t>
-      </w:r>
-      <w:proofErr w:type="gramEnd"/>
-      <w:r>
-        <w:t xml:space="preserve"> not crash FS2004’s resample.exe.</w:t>
+        <w:t>The size of this tile is the size that FSET will subdivide the whole area that is being created into. This will allow even large areas to be made for FS2004 successfully, because each individual sub area will be small enough so as to not crash FS2004’s resample.exe.</w:t>
       </w:r>
     </w:p>
     <w:p>
@@ -1149,23 +1013,7 @@
         <w:ind w:left="100" w:right="129"/>
       </w:pPr>
       <w:r>
-        <w:t xml:space="preserve">If “create </w:t>
-      </w:r>
-      <w:proofErr w:type="spellStart"/>
-      <w:r>
-        <w:t>scenproc</w:t>
-      </w:r>
-      <w:proofErr w:type="spellEnd"/>
-      <w:r>
-        <w:t xml:space="preserve">” is set to “Yes” inside of FSET (it is by default), the program will attempt to automatically download data from OSM and run </w:t>
-      </w:r>
-      <w:proofErr w:type="spellStart"/>
-      <w:r>
-        <w:t>Scenproc</w:t>
-      </w:r>
-      <w:proofErr w:type="spellEnd"/>
-      <w:r>
-        <w:t xml:space="preserve"> on this data to create autopen automatically. For this to work, certain things </w:t>
+        <w:t xml:space="preserve">If “create scenproc” is set to “Yes” inside of FSET (it is by default), the program will attempt to automatically download data from OSM and run Scenproc on this data to create autopen automatically. For this to work, certain things </w:t>
       </w:r>
       <w:r>
         <w:t>must</w:t>
@@ -1190,15 +1038,7 @@
         <w:ind w:right="129"/>
       </w:pPr>
       <w:r>
-        <w:t xml:space="preserve">Download </w:t>
-      </w:r>
-      <w:proofErr w:type="spellStart"/>
-      <w:r>
-        <w:t>ScenProc</w:t>
-      </w:r>
-      <w:proofErr w:type="spellEnd"/>
-      <w:r>
-        <w:t xml:space="preserve"> from here: </w:t>
+        <w:t xml:space="preserve">Download ScenProc from here: </w:t>
       </w:r>
       <w:hyperlink r:id="rId12" w:history="1">
         <w:r>
@@ -1212,15 +1052,7 @@
         <w:t xml:space="preserve"> </w:t>
       </w:r>
       <w:r>
-        <w:t xml:space="preserve">Either the x86 or x64 version, depending on whether your operating system is 32 bit (x86) or 64 </w:t>
-      </w:r>
-      <w:proofErr w:type="gramStart"/>
-      <w:r>
-        <w:t>bit</w:t>
-      </w:r>
-      <w:proofErr w:type="gramEnd"/>
-      <w:r>
-        <w:t xml:space="preserve"> (x64)</w:t>
+        <w:t>Either the x86 or x64 version, depending on whether your operating system is 32 bit (x86) or 64 bit (x64)</w:t>
       </w:r>
       <w:r>
         <w:t>.</w:t>
@@ -1236,15 +1068,7 @@
         <w:ind w:right="129"/>
       </w:pPr>
       <w:r>
-        <w:t xml:space="preserve">Extract </w:t>
-      </w:r>
-      <w:proofErr w:type="spellStart"/>
-      <w:r>
-        <w:t>ScenProc</w:t>
-      </w:r>
-      <w:proofErr w:type="spellEnd"/>
-      <w:r>
-        <w:t xml:space="preserve"> to the location of your choice</w:t>
+        <w:t>Extract ScenProc to the location of your choice</w:t>
       </w:r>
       <w:r>
         <w:t>.</w:t>
@@ -1260,15 +1084,7 @@
         <w:ind w:right="129"/>
       </w:pPr>
       <w:r>
-        <w:t xml:space="preserve">Make sure to run scenProc.exe at least </w:t>
-      </w:r>
-      <w:proofErr w:type="gramStart"/>
-      <w:r>
-        <w:t>once, and</w:t>
-      </w:r>
-      <w:proofErr w:type="gramEnd"/>
-      <w:r>
-        <w:t xml:space="preserve"> set the path to your sim. Do this by running scenProc.exe, accepting the message box which appears, and then selecting the sim you are using along with the path to the sim in the window which shows up</w:t>
+        <w:t>Make sure to run scenProc.exe at least once, and set the path to your sim. Do this by running scenProc.exe, accepting the message box which appears, and then selecting the sim you are using along with the path to the sim in the window which shows up</w:t>
       </w:r>
       <w:r>
         <w:t>.</w:t>
@@ -1290,15 +1106,7 @@
         <w:t>FSEarthTiles.ini</w:t>
       </w:r>
       <w:r>
-        <w:t xml:space="preserve">, like this: </w:t>
-      </w:r>
-      <w:proofErr w:type="spellStart"/>
-      <w:r>
-        <w:t>scenproc_loc</w:t>
-      </w:r>
-      <w:proofErr w:type="spellEnd"/>
-      <w:r>
-        <w:t>=C:\path\to\ScenProc\scenProc.exe</w:t>
+        <w:t>, like this: scenproc_loc=C:\path\to\ScenProc\scenProc.exe</w:t>
       </w:r>
     </w:p>
     <w:p>
@@ -1311,45 +1119,13 @@
         <w:ind w:right="129"/>
       </w:pPr>
       <w:r>
-        <w:t xml:space="preserve">OPTIONAL: You can create more scripts to guide </w:t>
-      </w:r>
-      <w:proofErr w:type="spellStart"/>
-      <w:r>
-        <w:t>ScenProc</w:t>
-      </w:r>
-      <w:proofErr w:type="spellEnd"/>
-      <w:r>
-        <w:t xml:space="preserve"> in creating </w:t>
-      </w:r>
-      <w:proofErr w:type="spellStart"/>
-      <w:r>
-        <w:t>autogen</w:t>
-      </w:r>
-      <w:proofErr w:type="spellEnd"/>
-      <w:r>
-        <w:t xml:space="preserve">. They MUST be placed inside the </w:t>
-      </w:r>
-      <w:proofErr w:type="spellStart"/>
-      <w:r>
-        <w:t>ScenProc_configs</w:t>
-      </w:r>
-      <w:proofErr w:type="spellEnd"/>
-      <w:r>
-        <w:t xml:space="preserve"> folder</w:t>
+        <w:t>OPTIONAL: You can create more scripts to guide ScenProc in creating autogen. They MUST be placed inside the ScenProc_configs folder</w:t>
       </w:r>
       <w:r>
         <w:t xml:space="preserve"> (inside the main FSET folder)</w:t>
       </w:r>
       <w:r>
-        <w:t xml:space="preserve">. You can select which script for </w:t>
-      </w:r>
-      <w:proofErr w:type="spellStart"/>
-      <w:r>
-        <w:t>ScenProc</w:t>
-      </w:r>
-      <w:proofErr w:type="spellEnd"/>
-      <w:r>
-        <w:t xml:space="preserve"> to utilize by changing the following line in </w:t>
+        <w:t xml:space="preserve">. You can select which script for ScenProc to utilize by changing the following line in </w:t>
       </w:r>
       <w:r>
         <w:t>FSEarthTiles.ini</w:t>
@@ -1361,15 +1137,7 @@
         <w:t xml:space="preserve">FSX_P3D_scenproc_script </w:t>
       </w:r>
       <w:r>
-        <w:t xml:space="preserve">=default.spc, where default.spc is the name of the script you wish to use inside the </w:t>
-      </w:r>
-      <w:proofErr w:type="spellStart"/>
-      <w:r>
-        <w:t>ScenProc_configs</w:t>
-      </w:r>
-      <w:proofErr w:type="spellEnd"/>
-      <w:r>
-        <w:t xml:space="preserve"> folder</w:t>
+        <w:t>=default.spc, where default.spc is the name of the script you wish to use inside the ScenProc_configs folder</w:t>
       </w:r>
       <w:r>
         <w:t xml:space="preserve"> (or change </w:t>
@@ -1378,13 +1146,8 @@
         <w:t>FS9_scenproc_script</w:t>
       </w:r>
       <w:r>
-        <w:t>=default.spc if creating scenery for FS2004</w:t>
-      </w:r>
-      <w:proofErr w:type="gramStart"/>
-      <w:r>
-        <w:t>).*</w:t>
-      </w:r>
-      <w:proofErr w:type="gramEnd"/>
+        <w:t>=default.spc if creating scenery for FS2004).*</w:t>
+      </w:r>
     </w:p>
     <w:p>
       <w:pPr>
@@ -1401,29 +1164,13 @@
         <w:t>*</w:t>
       </w:r>
       <w:r>
-        <w:t xml:space="preserve">IMPORTANT: MAKE SURE to include the @0@ and @1@ in the same locations in your custom </w:t>
-      </w:r>
-      <w:proofErr w:type="spellStart"/>
-      <w:r>
-        <w:t>ScenProc</w:t>
-      </w:r>
-      <w:proofErr w:type="spellEnd"/>
-      <w:r>
-        <w:t xml:space="preserve"> scripts as are found in the default</w:t>
+        <w:t>IMPORTANT: MAKE SURE to include the @0@ and @1@ in the same locations in your custom ScenProc scripts as are found in the default</w:t>
       </w:r>
       <w:r>
         <w:t xml:space="preserve"> provided</w:t>
       </w:r>
       <w:r>
-        <w:t xml:space="preserve"> </w:t>
-      </w:r>
-      <w:proofErr w:type="spellStart"/>
-      <w:r>
-        <w:t>ScenProc</w:t>
-      </w:r>
-      <w:proofErr w:type="spellEnd"/>
-      <w:r>
-        <w:t xml:space="preserve"> script</w:t>
+        <w:t xml:space="preserve"> ScenProc script</w:t>
       </w:r>
       <w:r>
         <w:t>s</w:t>
@@ -1431,53 +1178,17 @@
       <w:r>
         <w:t xml:space="preserve">. Namely, the first and last lines: </w:t>
       </w:r>
-      <w:proofErr w:type="spellStart"/>
       <w:r>
         <w:t>ImportOGR</w:t>
       </w:r>
-      <w:proofErr w:type="spellEnd"/>
-      <w:r>
-        <w:t>|@0@|*|</w:t>
-      </w:r>
-      <w:proofErr w:type="spellStart"/>
-      <w:proofErr w:type="gramStart"/>
-      <w:r>
-        <w:t>building;landuse</w:t>
-      </w:r>
-      <w:proofErr w:type="gramEnd"/>
-      <w:r>
-        <w:t>;natural;leisure|NOREPROJ</w:t>
-      </w:r>
-      <w:proofErr w:type="spellEnd"/>
-      <w:r>
-        <w:t xml:space="preserve"> and </w:t>
-      </w:r>
-      <w:proofErr w:type="spellStart"/>
+      <w:r>
+        <w:t xml:space="preserve">|@0@|*|building;landuse;natural;leisure|NOREPROJ and </w:t>
+      </w:r>
       <w:r>
         <w:t>ExportAGN</w:t>
       </w:r>
       <w:r>
-        <w:t>|FSX</w:t>
-      </w:r>
-      <w:proofErr w:type="spellEnd"/>
-      <w:r>
-        <w:t xml:space="preserve">|@1@ Everything else can be changed, just not @0@ and @1@, as </w:t>
-      </w:r>
-      <w:proofErr w:type="spellStart"/>
-      <w:r>
-        <w:t>ScenProc</w:t>
-      </w:r>
-      <w:proofErr w:type="spellEnd"/>
-      <w:r>
-        <w:t xml:space="preserve"> needs these so FSET can tell it where to load the OSM data from and where to output the </w:t>
-      </w:r>
-      <w:proofErr w:type="spellStart"/>
-      <w:r>
-        <w:t>autogen</w:t>
-      </w:r>
-      <w:proofErr w:type="spellEnd"/>
-      <w:r>
-        <w:t xml:space="preserve"> files to, respectively.</w:t>
+        <w:t>|FSX|@1@ Everything else can be changed, just not @0@ and @1@, as ScenProc needs these so FSET can tell it where to load the OSM data from and where to output the autogen files to, respectively.</w:t>
       </w:r>
     </w:p>
     <w:p>
@@ -1535,43 +1246,7 @@
           <w:bCs w:val="0"/>
           <w:lang w:val="en-US"/>
         </w:rPr>
-        <w:t xml:space="preserve">If you have set “create </w:t>
-      </w:r>
-      <w:proofErr w:type="spellStart"/>
-      <w:r>
-        <w:rPr>
-          <w:b w:val="0"/>
-          <w:bCs w:val="0"/>
-          <w:lang w:val="en-US"/>
-        </w:rPr>
-        <w:t>scenproc</w:t>
-      </w:r>
-      <w:proofErr w:type="spellEnd"/>
-      <w:r>
-        <w:rPr>
-          <w:b w:val="0"/>
-          <w:bCs w:val="0"/>
-          <w:lang w:val="en-US"/>
-        </w:rPr>
-        <w:t xml:space="preserve">” to “No” inside FSET and want to create </w:t>
-      </w:r>
-      <w:proofErr w:type="spellStart"/>
-      <w:r>
-        <w:rPr>
-          <w:b w:val="0"/>
-          <w:bCs w:val="0"/>
-          <w:lang w:val="en-US"/>
-        </w:rPr>
-        <w:t>autogen</w:t>
-      </w:r>
-      <w:proofErr w:type="spellEnd"/>
-      <w:r>
-        <w:rPr>
-          <w:b w:val="0"/>
-          <w:bCs w:val="0"/>
-          <w:lang w:val="en-US"/>
-        </w:rPr>
-        <w:t xml:space="preserve"> data manually, do the following:</w:t>
+        <w:t>If you have set “create scenproc” to “No” inside FSET and want to create autogen data manually, do the following:</w:t>
       </w:r>
     </w:p>
     <w:p>
@@ -1588,15 +1263,7 @@
         </w:numPr>
       </w:pPr>
       <w:r>
-        <w:t xml:space="preserve">In order to obtain the necessary </w:t>
-      </w:r>
-      <w:proofErr w:type="gramStart"/>
-      <w:r>
-        <w:t>data</w:t>
-      </w:r>
-      <w:proofErr w:type="gramEnd"/>
-      <w:r>
-        <w:t xml:space="preserve"> go</w:t>
+        <w:t>In order to obtain the necessary data go</w:t>
       </w:r>
       <w:r>
         <w:rPr>
@@ -1693,48 +1360,20 @@
         <w:rPr>
           <w:rStyle w:val="None"/>
         </w:rPr>
-        <w:t>your hard drive. Do so. Once downloaded, rename the file to "</w:t>
-      </w:r>
-      <w:proofErr w:type="spellStart"/>
-      <w:r>
-        <w:rPr>
-          <w:rStyle w:val="None"/>
-        </w:rPr>
-        <w:t>map.osm</w:t>
-      </w:r>
-      <w:proofErr w:type="spellEnd"/>
-      <w:r>
-        <w:rPr>
-          <w:rStyle w:val="None"/>
-        </w:rPr>
-        <w:t>" and put it into</w:t>
-      </w:r>
-      <w:r>
-        <w:rPr>
-          <w:rStyle w:val="None"/>
-          <w:spacing w:val="-1"/>
-        </w:rPr>
-        <w:t xml:space="preserve"> </w:t>
-      </w:r>
-      <w:r>
-        <w:rPr>
-          <w:rStyle w:val="None"/>
-        </w:rPr>
-        <w:t xml:space="preserve">the root folder of </w:t>
-      </w:r>
-      <w:proofErr w:type="spellStart"/>
-      <w:r>
-        <w:rPr>
-          <w:rStyle w:val="None"/>
-        </w:rPr>
-        <w:t>Scenproc</w:t>
-      </w:r>
-      <w:proofErr w:type="spellEnd"/>
-      <w:r>
-        <w:rPr>
-          <w:rStyle w:val="None"/>
-        </w:rPr>
-        <w:t>.</w:t>
+        <w:t>your hard drive. Do so. Once downloaded, rename the file to "map.osm" and put it into</w:t>
+      </w:r>
+      <w:r>
+        <w:rPr>
+          <w:rStyle w:val="None"/>
+          <w:spacing w:val="-1"/>
+        </w:rPr>
+        <w:t xml:space="preserve"> </w:t>
+      </w:r>
+      <w:r>
+        <w:rPr>
+          <w:rStyle w:val="None"/>
+        </w:rPr>
+        <w:t>the root folder of Scenproc.</w:t>
       </w:r>
     </w:p>
     <w:p>
@@ -1754,21 +1393,7 @@
         <w:rPr>
           <w:rStyle w:val="None"/>
         </w:rPr>
-        <w:t>Next step: Create an "</w:t>
-      </w:r>
-      <w:proofErr w:type="spellStart"/>
-      <w:r>
-        <w:rPr>
-          <w:rStyle w:val="None"/>
-        </w:rPr>
-        <w:t>autogen</w:t>
-      </w:r>
-      <w:proofErr w:type="spellEnd"/>
-      <w:r>
-        <w:rPr>
-          <w:rStyle w:val="None"/>
-        </w:rPr>
-        <w:t>"</w:t>
+        <w:t>Next step: Create an "autogen"</w:t>
       </w:r>
       <w:r>
         <w:rPr>
@@ -1808,21 +1433,7 @@
         <w:rPr>
           <w:rStyle w:val="None"/>
         </w:rPr>
-        <w:t xml:space="preserve">Now, open </w:t>
-      </w:r>
-      <w:proofErr w:type="spellStart"/>
-      <w:r>
-        <w:rPr>
-          <w:rStyle w:val="None"/>
-        </w:rPr>
-        <w:t>Scenproc</w:t>
-      </w:r>
-      <w:proofErr w:type="spellEnd"/>
-      <w:r>
-        <w:rPr>
-          <w:rStyle w:val="None"/>
-        </w:rPr>
-        <w:t>.</w:t>
+        <w:t>Now, open Scenproc.</w:t>
       </w:r>
       <w:r>
         <w:rPr>
@@ -1848,21 +1459,7 @@
         <w:rPr>
           <w:rStyle w:val="None"/>
         </w:rPr>
-        <w:t xml:space="preserve">"Options" and make sure that </w:t>
-      </w:r>
-      <w:proofErr w:type="spellStart"/>
-      <w:r>
-        <w:rPr>
-          <w:rStyle w:val="None"/>
-        </w:rPr>
-        <w:t>Scenproc</w:t>
-      </w:r>
-      <w:proofErr w:type="spellEnd"/>
-      <w:r>
-        <w:rPr>
-          <w:rStyle w:val="None"/>
-        </w:rPr>
-        <w:t xml:space="preserve"> is pointing to your sim’s root folder. If not or the path is not correct,</w:t>
+        <w:t>"Options" and make sure that Scenproc is pointing to your sim’s root folder. If not or the path is not correct,</w:t>
       </w:r>
       <w:r>
         <w:rPr>
@@ -1924,125 +1521,33 @@
           <w:rStyle w:val="None"/>
         </w:rPr>
         <w:lastRenderedPageBreak/>
-        <w:t xml:space="preserve">Now, open a </w:t>
-      </w:r>
-      <w:proofErr w:type="spellStart"/>
-      <w:r>
-        <w:rPr>
-          <w:rStyle w:val="None"/>
-        </w:rPr>
-        <w:t>Scenproc</w:t>
-      </w:r>
-      <w:proofErr w:type="spellEnd"/>
-      <w:r>
-        <w:rPr>
-          <w:rStyle w:val="None"/>
-        </w:rPr>
-        <w:t xml:space="preserve"> script for processing the OSM data by clicking on "Open" and then select</w:t>
-      </w:r>
-      <w:r>
-        <w:rPr>
-          <w:rStyle w:val="None"/>
-          <w:spacing w:val="-1"/>
-        </w:rPr>
-        <w:t xml:space="preserve"> </w:t>
-      </w:r>
-      <w:r>
-        <w:rPr>
-          <w:rStyle w:val="None"/>
-        </w:rPr>
-        <w:t xml:space="preserve">the script. As an example, use the one provided inside the </w:t>
-      </w:r>
-      <w:proofErr w:type="spellStart"/>
-      <w:r>
-        <w:rPr>
-          <w:rStyle w:val="None"/>
-        </w:rPr>
-        <w:t>Scenproc_scripts</w:t>
-      </w:r>
-      <w:proofErr w:type="spellEnd"/>
-      <w:r>
-        <w:rPr>
-          <w:rStyle w:val="None"/>
-        </w:rPr>
-        <w:t xml:space="preserve"> folder inside the FSET root folder. The script opens. At this point you will probably get an error, </w:t>
-      </w:r>
-      <w:proofErr w:type="gramStart"/>
-      <w:r>
-        <w:rPr>
-          <w:rStyle w:val="None"/>
-        </w:rPr>
-        <w:t>since  the</w:t>
-      </w:r>
-      <w:proofErr w:type="gramEnd"/>
-      <w:r>
-        <w:rPr>
-          <w:rStyle w:val="None"/>
-        </w:rPr>
-        <w:t xml:space="preserve"> path to find the </w:t>
-      </w:r>
-      <w:proofErr w:type="spellStart"/>
-      <w:r>
-        <w:rPr>
-          <w:rStyle w:val="None"/>
-        </w:rPr>
-        <w:t>map.osm</w:t>
-      </w:r>
-      <w:proofErr w:type="spellEnd"/>
-      <w:r>
-        <w:rPr>
-          <w:rStyle w:val="None"/>
-        </w:rPr>
-        <w:t xml:space="preserve"> file will be a different one on your computer. So, you </w:t>
-      </w:r>
-      <w:proofErr w:type="gramStart"/>
-      <w:r>
-        <w:rPr>
-          <w:rStyle w:val="None"/>
-        </w:rPr>
-        <w:t>have to</w:t>
-      </w:r>
-      <w:proofErr w:type="gramEnd"/>
-      <w:r>
-        <w:rPr>
-          <w:rStyle w:val="None"/>
-        </w:rPr>
-        <w:t xml:space="preserve"> edit the first line by typing in or pasting the correct path to the </w:t>
-      </w:r>
-      <w:proofErr w:type="spellStart"/>
-      <w:r>
-        <w:rPr>
-          <w:rStyle w:val="None"/>
-        </w:rPr>
-        <w:t>map.osm</w:t>
-      </w:r>
-      <w:proofErr w:type="spellEnd"/>
-      <w:r>
-        <w:rPr>
-          <w:rStyle w:val="None"/>
-          <w:spacing w:val="-1"/>
-        </w:rPr>
-        <w:t xml:space="preserve"> </w:t>
-      </w:r>
-      <w:r>
-        <w:rPr>
-          <w:rStyle w:val="None"/>
-        </w:rPr>
-        <w:t xml:space="preserve">file (replace the @0@ if using one of the scripts provided in the FSET </w:t>
-      </w:r>
-      <w:proofErr w:type="spellStart"/>
-      <w:r>
-        <w:rPr>
-          <w:rStyle w:val="None"/>
-        </w:rPr>
-        <w:t>Scenproc_scripts</w:t>
-      </w:r>
-      <w:proofErr w:type="spellEnd"/>
-      <w:r>
-        <w:rPr>
-          <w:rStyle w:val="None"/>
-        </w:rPr>
-        <w:t xml:space="preserve"> folder). In</w:t>
+        <w:t>Now, open a Scenproc script for processing the OSM data by clicking on "Open" and then select</w:t>
+      </w:r>
+      <w:r>
+        <w:rPr>
+          <w:rStyle w:val="None"/>
+          <w:spacing w:val="-1"/>
+        </w:rPr>
+        <w:t xml:space="preserve"> </w:t>
+      </w:r>
+      <w:r>
+        <w:rPr>
+          <w:rStyle w:val="None"/>
+        </w:rPr>
+        <w:t>the script. As an example, use the one provided inside the Scenproc_scripts folder inside the FSET root folder. The script opens. At this point you will probably get an error, since  the path to find the map.osm file will be a different one on your computer. So, you have to edit the first line by typing in or pasting the correct path to the map.osm</w:t>
+      </w:r>
+      <w:r>
+        <w:rPr>
+          <w:rStyle w:val="None"/>
+          <w:spacing w:val="-1"/>
+        </w:rPr>
+        <w:t xml:space="preserve"> </w:t>
+      </w:r>
+      <w:r>
+        <w:rPr>
+          <w:rStyle w:val="None"/>
+        </w:rPr>
+        <w:t>file (replace the @0@ if using one of the scripts provided in the FSET Scenproc_scripts folder). In</w:t>
       </w:r>
       <w:r>
         <w:rPr>
@@ -2074,51 +1579,33 @@
         <w:rPr>
           <w:rStyle w:val="None"/>
         </w:rPr>
-        <w:t xml:space="preserve">place the location where you’d like the </w:t>
-      </w:r>
-      <w:proofErr w:type="spellStart"/>
-      <w:r>
-        <w:rPr>
-          <w:rStyle w:val="None"/>
-        </w:rPr>
+        <w:t>place the location where you’d like the autogen</w:t>
+      </w:r>
+      <w:r>
+        <w:rPr>
+          <w:rStyle w:val="None"/>
+        </w:rPr>
+        <w:t xml:space="preserve"> files placed</w:t>
+      </w:r>
+      <w:r>
+        <w:rPr>
+          <w:rStyle w:val="None"/>
+        </w:rPr>
+        <w:t xml:space="preserve">. In this example, place, </w:t>
+      </w:r>
+      <w:r>
+        <w:t>C:\Autogen (replace the @1@ if using one of the scripts provided in the FSET Scenproc_scripts folder). Of course, you can change these paths to your liking by creating an</w:t>
+      </w:r>
+      <w:r>
+        <w:rPr>
+          <w:rStyle w:val="None"/>
+          <w:spacing w:val="-1"/>
+        </w:rPr>
+        <w:t xml:space="preserve"> </w:t>
+      </w:r>
+      <w:r>
         <w:t>autogen</w:t>
       </w:r>
-      <w:proofErr w:type="spellEnd"/>
-      <w:r>
-        <w:rPr>
-          <w:rStyle w:val="None"/>
-        </w:rPr>
-        <w:t xml:space="preserve"> files placed</w:t>
-      </w:r>
-      <w:r>
-        <w:rPr>
-          <w:rStyle w:val="None"/>
-        </w:rPr>
-        <w:t xml:space="preserve">. In this example, place, </w:t>
-      </w:r>
-      <w:r>
-        <w:t xml:space="preserve">C:\Autogen (replace the @1@ if using one of the scripts provided in the FSET </w:t>
-      </w:r>
-      <w:proofErr w:type="spellStart"/>
-      <w:r>
-        <w:t>Scenproc_scripts</w:t>
-      </w:r>
-      <w:proofErr w:type="spellEnd"/>
-      <w:r>
-        <w:t xml:space="preserve"> folder). Of course, you can change these paths to your liking by creating an</w:t>
-      </w:r>
-      <w:r>
-        <w:rPr>
-          <w:rStyle w:val="None"/>
-          <w:spacing w:val="-1"/>
-        </w:rPr>
-        <w:t xml:space="preserve"> </w:t>
-      </w:r>
-      <w:proofErr w:type="spellStart"/>
-      <w:r>
-        <w:t>autogen</w:t>
-      </w:r>
-      <w:proofErr w:type="spellEnd"/>
       <w:r>
         <w:rPr>
           <w:rStyle w:val="None"/>
@@ -2266,76 +1753,20 @@
         <w:rPr>
           <w:rStyle w:val="None"/>
         </w:rPr>
-        <w:t xml:space="preserve">Click on "Run". </w:t>
-      </w:r>
-      <w:proofErr w:type="spellStart"/>
-      <w:r>
-        <w:rPr>
-          <w:rStyle w:val="None"/>
-        </w:rPr>
-        <w:t>Scenproc</w:t>
-      </w:r>
-      <w:proofErr w:type="spellEnd"/>
-      <w:r>
-        <w:rPr>
-          <w:rStyle w:val="None"/>
-        </w:rPr>
-        <w:t xml:space="preserve"> will start to process the </w:t>
-      </w:r>
-      <w:proofErr w:type="spellStart"/>
-      <w:r>
-        <w:rPr>
-          <w:rStyle w:val="None"/>
-        </w:rPr>
-        <w:t>osm</w:t>
-      </w:r>
-      <w:proofErr w:type="spellEnd"/>
-      <w:r>
-        <w:rPr>
-          <w:rStyle w:val="None"/>
-        </w:rPr>
-        <w:t xml:space="preserve"> file and create the </w:t>
-      </w:r>
-      <w:proofErr w:type="spellStart"/>
-      <w:r>
-        <w:rPr>
-          <w:rStyle w:val="None"/>
-        </w:rPr>
-        <w:t>autogen</w:t>
-      </w:r>
-      <w:proofErr w:type="spellEnd"/>
-      <w:r>
-        <w:rPr>
-          <w:rStyle w:val="None"/>
-        </w:rPr>
-        <w:t xml:space="preserve"> files in C:\Autogen. This can take a while depending on the amount of data.</w:t>
-      </w:r>
-      <w:r>
-        <w:rPr>
-          <w:rStyle w:val="None"/>
-          <w:spacing w:val="-1"/>
-        </w:rPr>
-        <w:t xml:space="preserve"> </w:t>
-      </w:r>
-      <w:r>
-        <w:rPr>
-          <w:rStyle w:val="None"/>
-        </w:rPr>
-        <w:t xml:space="preserve">If it stalls, the </w:t>
-      </w:r>
-      <w:proofErr w:type="gramStart"/>
-      <w:r>
-        <w:rPr>
-          <w:rStyle w:val="None"/>
-        </w:rPr>
-        <w:t>amount  of</w:t>
-      </w:r>
-      <w:proofErr w:type="gramEnd"/>
-      <w:r>
-        <w:rPr>
-          <w:rStyle w:val="None"/>
-        </w:rPr>
-        <w:t xml:space="preserve"> data is probably too </w:t>
+        <w:t>Click on "Run". Scenproc will start to process the osm file and create the autogen files in C:\Autogen. This can take a while depending on the amount of data.</w:t>
+      </w:r>
+      <w:r>
+        <w:rPr>
+          <w:rStyle w:val="None"/>
+          <w:spacing w:val="-1"/>
+        </w:rPr>
+        <w:t xml:space="preserve"> </w:t>
+      </w:r>
+      <w:r>
+        <w:rPr>
+          <w:rStyle w:val="None"/>
+        </w:rPr>
+        <w:t xml:space="preserve">If it stalls, the amount  of data is probably too </w:t>
       </w:r>
       <w:r>
         <w:rPr>
@@ -2432,16 +1863,8 @@
         <w:rPr>
           <w:rStyle w:val="None"/>
         </w:rPr>
-        <w:t>.</w:t>
-      </w:r>
-      <w:proofErr w:type="spellStart"/>
-      <w:r>
-        <w:rPr>
-          <w:rStyle w:val="None"/>
-        </w:rPr>
-        <w:t>agn</w:t>
-      </w:r>
-      <w:proofErr w:type="spellEnd"/>
+        <w:t>.agn</w:t>
+      </w:r>
       <w:r>
         <w:rPr>
           <w:rStyle w:val="None"/>
@@ -2587,26 +2010,15 @@
         <w:pStyle w:val="BodyText"/>
         <w:spacing w:before="90"/>
         <w:ind w:left="100" w:right="238"/>
-      </w:pPr>
-      <w:r>
-        <w:rPr>
-          <w:rStyle w:val="None"/>
-        </w:rPr>
-        <w:t xml:space="preserve">The only thing you </w:t>
-      </w:r>
-      <w:proofErr w:type="gramStart"/>
-      <w:r>
-        <w:rPr>
-          <w:rStyle w:val="None"/>
-        </w:rPr>
-        <w:t>have to</w:t>
-      </w:r>
-      <w:proofErr w:type="gramEnd"/>
-      <w:r>
-        <w:rPr>
-          <w:rStyle w:val="None"/>
-        </w:rPr>
-        <w:t xml:space="preserve"> do now is to rename the Add-on Scenery folder as you wish</w:t>
+        <w:rPr>
+          <w:rStyle w:val="None"/>
+        </w:rPr>
+      </w:pPr>
+      <w:r>
+        <w:rPr>
+          <w:rStyle w:val="None"/>
+        </w:rPr>
+        <w:t>The only thing you have to do now is to rename the Add-on Scenery folder as you wish</w:t>
       </w:r>
       <w:r>
         <w:rPr>
@@ -2671,6 +2083,171 @@
           <w:rStyle w:val="None"/>
         </w:rPr>
         <w:t>enjoy!</w:t>
+      </w:r>
+    </w:p>
+    <w:p>
+      <w:pPr>
+        <w:pStyle w:val="BodyText"/>
+        <w:spacing w:before="90"/>
+        <w:ind w:left="100" w:right="238"/>
+        <w:rPr>
+          <w:rStyle w:val="None"/>
+        </w:rPr>
+      </w:pPr>
+    </w:p>
+    <w:p>
+      <w:pPr>
+        <w:pStyle w:val="BodyText"/>
+        <w:spacing w:before="90"/>
+        <w:ind w:left="100" w:right="238"/>
+        <w:rPr>
+          <w:rStyle w:val="None"/>
+          <w:b/>
+          <w:bCs/>
+        </w:rPr>
+      </w:pPr>
+      <w:r>
+        <w:rPr>
+          <w:rStyle w:val="None"/>
+          <w:b/>
+          <w:bCs/>
+        </w:rPr>
+        <w:t>To add more sources from which to download imagery:</w:t>
+      </w:r>
+    </w:p>
+    <w:p>
+      <w:pPr>
+        <w:pStyle w:val="BodyText"/>
+        <w:spacing w:before="90"/>
+        <w:ind w:left="100" w:right="238"/>
+        <w:rPr>
+          <w:rStyle w:val="None"/>
+        </w:rPr>
+      </w:pPr>
+      <w:r>
+        <w:rPr>
+          <w:rStyle w:val="None"/>
+        </w:rPr>
+        <w:t>There are two ways:</w:t>
+      </w:r>
+    </w:p>
+    <w:p>
+      <w:pPr>
+        <w:pStyle w:val="BodyText"/>
+        <w:numPr>
+          <w:ilvl w:val="0"/>
+          <w:numId w:val="7"/>
+        </w:numPr>
+        <w:spacing w:before="90"/>
+        <w:ind w:right="238"/>
+        <w:rPr>
+          <w:rStyle w:val="None"/>
+        </w:rPr>
+      </w:pPr>
+      <w:r>
+        <w:rPr>
+          <w:rStyle w:val="None"/>
+        </w:rPr>
+        <w:t>Look in UserDocu.pdf (the main FSET manual) for how to add more providers to FSEarthtiles.ini.</w:t>
+      </w:r>
+    </w:p>
+    <w:p>
+      <w:pPr>
+        <w:pStyle w:val="BodyText"/>
+        <w:numPr>
+          <w:ilvl w:val="0"/>
+          <w:numId w:val="7"/>
+        </w:numPr>
+        <w:spacing w:before="90"/>
+        <w:ind w:right="238"/>
+        <w:rPr>
+          <w:rStyle w:val="None"/>
+        </w:rPr>
+      </w:pPr>
+      <w:r>
+        <w:rPr>
+          <w:rStyle w:val="None"/>
+        </w:rPr>
+        <w:t>Using Ortho4XP providers*. Providers from Ortho4XP have been provided in this package. They are under the “Providers” folder. Inside, you will find .lay files. If you want to activate a provider, open the .lay file with a text editor such as Notepad. Then, add this line “</w:t>
+      </w:r>
+      <w:r>
+        <w:rPr>
+          <w:rStyle w:val="None"/>
+        </w:rPr>
+        <w:t>in_GUI=</w:t>
+      </w:r>
+      <w:r>
+        <w:rPr>
+          <w:rStyle w:val="None"/>
+        </w:rPr>
+        <w:t>True”.</w:t>
+      </w:r>
+    </w:p>
+    <w:p>
+      <w:pPr>
+        <w:pStyle w:val="BodyText"/>
+        <w:numPr>
+          <w:ilvl w:val="1"/>
+          <w:numId w:val="7"/>
+        </w:numPr>
+        <w:spacing w:before="90"/>
+        <w:ind w:right="238"/>
+        <w:rPr>
+          <w:rStyle w:val="None"/>
+        </w:rPr>
+      </w:pPr>
+      <w:r>
+        <w:rPr>
+          <w:rStyle w:val="None"/>
+        </w:rPr>
+        <w:t xml:space="preserve">You can also find more Ortho4XP providers online. Just drop them into a sub folder of the </w:t>
+      </w:r>
+      <w:r>
+        <w:rPr>
+          <w:rStyle w:val="None"/>
+        </w:rPr>
+        <w:t>“</w:t>
+      </w:r>
+      <w:r>
+        <w:rPr>
+          <w:rStyle w:val="None"/>
+        </w:rPr>
+        <w:t>Providers</w:t>
+      </w:r>
+      <w:r>
+        <w:rPr>
+          <w:rStyle w:val="None"/>
+        </w:rPr>
+        <w:t>”</w:t>
+      </w:r>
+      <w:r>
+        <w:rPr>
+          <w:rStyle w:val="None"/>
+        </w:rPr>
+        <w:t xml:space="preserve"> folder.</w:t>
+      </w:r>
+    </w:p>
+    <w:p>
+      <w:pPr>
+        <w:pStyle w:val="BodyText"/>
+        <w:spacing w:before="90"/>
+        <w:ind w:right="238"/>
+        <w:rPr>
+          <w:rStyle w:val="None"/>
+        </w:rPr>
+      </w:pPr>
+    </w:p>
+    <w:p>
+      <w:pPr>
+        <w:pStyle w:val="BodyText"/>
+        <w:spacing w:before="90"/>
+        <w:ind w:right="238"/>
+      </w:pPr>
+      <w:r>
+        <w:rPr>
+          <w:rStyle w:val="None"/>
+        </w:rPr>
+        <w:t>* Note: not all Ortho4XP providers work in FSET. Support for them is an ongoing process and will be added as time permits.</w:t>
       </w:r>
     </w:p>
     <w:p>
@@ -2716,6 +2293,7 @@
           <w:b/>
           <w:bCs/>
         </w:rPr>
+        <w:lastRenderedPageBreak/>
         <w:t>Addendum:</w:t>
       </w:r>
     </w:p>
@@ -2746,15 +2324,7 @@
         <w:t>Note</w:t>
       </w:r>
       <w:r>
-        <w:t xml:space="preserve"> – the </w:t>
-      </w:r>
-      <w:proofErr w:type="spellStart"/>
-      <w:r>
-        <w:t>AreaKML.kml</w:t>
-      </w:r>
-      <w:proofErr w:type="spellEnd"/>
-      <w:r>
-        <w:t xml:space="preserve"> method of creating water masks inside FSET </w:t>
+        <w:t xml:space="preserve"> – the AreaKML.kml method of creating water masks inside FSET </w:t>
       </w:r>
       <w:r>
         <w:t>is disabled by default</w:t>
@@ -2775,31 +2345,13 @@
         <w:t xml:space="preserve">. </w:t>
       </w:r>
       <w:r>
-        <w:t xml:space="preserve">To use the </w:t>
-      </w:r>
-      <w:proofErr w:type="spellStart"/>
-      <w:r>
-        <w:t>AreaKML</w:t>
-      </w:r>
-      <w:proofErr w:type="spellEnd"/>
-      <w:r>
-        <w:t xml:space="preserve"> method to draw your own water masks (more details in UserDocu.pdf), set </w:t>
-      </w:r>
-      <w:proofErr w:type="spellStart"/>
+        <w:t xml:space="preserve">To use the AreaKML method to draw your own water masks (more details in UserDocu.pdf), set </w:t>
+      </w:r>
       <w:r>
         <w:t>UseAreaKMLFile</w:t>
       </w:r>
-      <w:proofErr w:type="spellEnd"/>
-      <w:r>
-        <w:t xml:space="preserve"> to yes in FSEarthTiles.ini, and make sure an </w:t>
-      </w:r>
-      <w:proofErr w:type="spellStart"/>
-      <w:r>
-        <w:t>AreaKML.kml</w:t>
-      </w:r>
-      <w:proofErr w:type="spellEnd"/>
-      <w:r>
-        <w:t xml:space="preserve"> file is in your working folder (more details in UserDocu.pdf).</w:t>
+      <w:r>
+        <w:t xml:space="preserve"> to yes in FSEarthTiles.ini, and make sure an AreaKML.kml file is in your working folder (more details in UserDocu.pdf).</w:t>
       </w:r>
     </w:p>
     <w:p>
@@ -2844,33 +2396,11 @@
         <w:spacing w:before="90"/>
         <w:ind w:left="100" w:right="6988"/>
       </w:pPr>
-      <w:proofErr w:type="spellStart"/>
-      <w:r>
-        <w:rPr>
-          <w:rStyle w:val="None"/>
-        </w:rPr>
-        <w:t>stackTom</w:t>
-      </w:r>
-      <w:proofErr w:type="spellEnd"/>
-      <w:r>
-        <w:rPr>
-          <w:rStyle w:val="None"/>
-        </w:rPr>
-        <w:t xml:space="preserve">, 30 </w:t>
-      </w:r>
-      <w:proofErr w:type="gramStart"/>
-      <w:r>
-        <w:rPr>
-          <w:rStyle w:val="None"/>
-        </w:rPr>
-        <w:t>June,</w:t>
-      </w:r>
-      <w:proofErr w:type="gramEnd"/>
-      <w:r>
-        <w:rPr>
-          <w:rStyle w:val="None"/>
-        </w:rPr>
-        <w:t xml:space="preserve"> 2021</w:t>
+      <w:r>
+        <w:rPr>
+          <w:rStyle w:val="None"/>
+        </w:rPr>
+        <w:t>stackTom, 30 June, 2021</w:t>
       </w:r>
     </w:p>
     <w:sectPr>
@@ -3185,18 +2715,107 @@
     </w:lvl>
   </w:abstractNum>
   <w:abstractNum w:abstractNumId="1" w15:restartNumberingAfterBreak="0">
+    <w:nsid w:val="49DD71E5"/>
+    <w:multiLevelType w:val="hybridMultilevel"/>
+    <w:tmpl w:val="C6A8C580"/>
+    <w:lvl w:ilvl="0" w:tplc="ADA666E4">
+      <w:start w:val="1"/>
+      <w:numFmt w:val="decimal"/>
+      <w:lvlText w:val="%1)"/>
+      <w:lvlJc w:val="left"/>
+      <w:pPr>
+        <w:ind w:left="460" w:hanging="360"/>
+      </w:pPr>
+      <w:rPr>
+        <w:rFonts w:hint="default"/>
+      </w:rPr>
+    </w:lvl>
+    <w:lvl w:ilvl="1" w:tplc="04090019">
+      <w:start w:val="1"/>
+      <w:numFmt w:val="lowerLetter"/>
+      <w:lvlText w:val="%2."/>
+      <w:lvlJc w:val="left"/>
+      <w:pPr>
+        <w:ind w:left="1180" w:hanging="360"/>
+      </w:pPr>
+    </w:lvl>
+    <w:lvl w:ilvl="2" w:tplc="0409001B" w:tentative="1">
+      <w:start w:val="1"/>
+      <w:numFmt w:val="lowerRoman"/>
+      <w:lvlText w:val="%3."/>
+      <w:lvlJc w:val="right"/>
+      <w:pPr>
+        <w:ind w:left="1900" w:hanging="180"/>
+      </w:pPr>
+    </w:lvl>
+    <w:lvl w:ilvl="3" w:tplc="0409000F" w:tentative="1">
+      <w:start w:val="1"/>
+      <w:numFmt w:val="decimal"/>
+      <w:lvlText w:val="%4."/>
+      <w:lvlJc w:val="left"/>
+      <w:pPr>
+        <w:ind w:left="2620" w:hanging="360"/>
+      </w:pPr>
+    </w:lvl>
+    <w:lvl w:ilvl="4" w:tplc="04090019" w:tentative="1">
+      <w:start w:val="1"/>
+      <w:numFmt w:val="lowerLetter"/>
+      <w:lvlText w:val="%5."/>
+      <w:lvlJc w:val="left"/>
+      <w:pPr>
+        <w:ind w:left="3340" w:hanging="360"/>
+      </w:pPr>
+    </w:lvl>
+    <w:lvl w:ilvl="5" w:tplc="0409001B" w:tentative="1">
+      <w:start w:val="1"/>
+      <w:numFmt w:val="lowerRoman"/>
+      <w:lvlText w:val="%6."/>
+      <w:lvlJc w:val="right"/>
+      <w:pPr>
+        <w:ind w:left="4060" w:hanging="180"/>
+      </w:pPr>
+    </w:lvl>
+    <w:lvl w:ilvl="6" w:tplc="0409000F" w:tentative="1">
+      <w:start w:val="1"/>
+      <w:numFmt w:val="decimal"/>
+      <w:lvlText w:val="%7."/>
+      <w:lvlJc w:val="left"/>
+      <w:pPr>
+        <w:ind w:left="4780" w:hanging="360"/>
+      </w:pPr>
+    </w:lvl>
+    <w:lvl w:ilvl="7" w:tplc="04090019" w:tentative="1">
+      <w:start w:val="1"/>
+      <w:numFmt w:val="lowerLetter"/>
+      <w:lvlText w:val="%8."/>
+      <w:lvlJc w:val="left"/>
+      <w:pPr>
+        <w:ind w:left="5500" w:hanging="360"/>
+      </w:pPr>
+    </w:lvl>
+    <w:lvl w:ilvl="8" w:tplc="0409001B" w:tentative="1">
+      <w:start w:val="1"/>
+      <w:numFmt w:val="lowerRoman"/>
+      <w:lvlText w:val="%9."/>
+      <w:lvlJc w:val="right"/>
+      <w:pPr>
+        <w:ind w:left="6220" w:hanging="180"/>
+      </w:pPr>
+    </w:lvl>
+  </w:abstractNum>
+  <w:abstractNum w:abstractNumId="2" w15:restartNumberingAfterBreak="0">
     <w:nsid w:val="61391E11"/>
     <w:multiLevelType w:val="hybridMultilevel"/>
     <w:tmpl w:val="2FEE1A22"/>
     <w:numStyleLink w:val="Lettered"/>
   </w:abstractNum>
-  <w:abstractNum w:abstractNumId="2" w15:restartNumberingAfterBreak="0">
+  <w:abstractNum w:abstractNumId="3" w15:restartNumberingAfterBreak="0">
     <w:nsid w:val="75FD3C81"/>
     <w:multiLevelType w:val="hybridMultilevel"/>
     <w:tmpl w:val="918887B8"/>
     <w:numStyleLink w:val="Numbered"/>
   </w:abstractNum>
-  <w:abstractNum w:abstractNumId="3" w15:restartNumberingAfterBreak="0">
+  <w:abstractNum w:abstractNumId="4" w15:restartNumberingAfterBreak="0">
     <w:nsid w:val="7D6D0A3B"/>
     <w:multiLevelType w:val="hybridMultilevel"/>
     <w:tmpl w:val="2FEE1A22"/>
@@ -3431,25 +3050,28 @@
     <w:abstractNumId w:val="0"/>
   </w:num>
   <w:num w:numId="2">
+    <w:abstractNumId w:val="3"/>
+  </w:num>
+  <w:num w:numId="3">
+    <w:abstractNumId w:val="4"/>
+  </w:num>
+  <w:num w:numId="4">
     <w:abstractNumId w:val="2"/>
   </w:num>
-  <w:num w:numId="3">
+  <w:num w:numId="5">
     <w:abstractNumId w:val="3"/>
-  </w:num>
-  <w:num w:numId="4">
-    <w:abstractNumId w:val="1"/>
-  </w:num>
-  <w:num w:numId="5">
-    <w:abstractNumId w:val="2"/>
     <w:lvlOverride w:ilvl="0">
       <w:startOverride w:val="1"/>
     </w:lvlOverride>
   </w:num>
   <w:num w:numId="6">
-    <w:abstractNumId w:val="2"/>
+    <w:abstractNumId w:val="3"/>
     <w:lvlOverride w:ilvl="0">
       <w:startOverride w:val="1"/>
     </w:lvlOverride>
+  </w:num>
+  <w:num w:numId="7">
+    <w:abstractNumId w:val="1"/>
   </w:num>
 </w:numbering>
 </file>

</xml_diff>

<commit_message>
make amount of image processing threads in image processing queue be controllable via ini
</commit_message>
<xml_diff>
--- a/FSEarthTiles/Docs/Quick start - README first.docx
+++ b/FSEarthTiles/Docs/Quick start - README first.docx
@@ -444,6 +444,9 @@
       <w:r>
         <w:t>).</w:t>
       </w:r>
+      <w:r>
+        <w:t xml:space="preserve"> The default value is 16 threads.</w:t>
+      </w:r>
     </w:p>
     <w:p>
       <w:pPr>
@@ -460,7 +463,6 @@
         <w:ind w:right="256"/>
       </w:pPr>
       <w:r>
-        <w:lastRenderedPageBreak/>
         <w:t xml:space="preserve">The </w:t>
       </w:r>
       <w:r>
@@ -486,6 +488,36 @@
       </w:r>
       <w:r>
         <w:t xml:space="preserve"> increase.</w:t>
+      </w:r>
+    </w:p>
+    <w:p>
+      <w:pPr>
+        <w:pStyle w:val="ListParagraph"/>
+      </w:pPr>
+    </w:p>
+    <w:p>
+      <w:pPr>
+        <w:pStyle w:val="BodyText"/>
+        <w:numPr>
+          <w:ilvl w:val="0"/>
+          <w:numId w:val="2"/>
+        </w:numPr>
+        <w:ind w:right="256"/>
+      </w:pPr>
+      <w:r>
+        <w:t xml:space="preserve">The number of image post processing and masks creation instances that can run at a time is controlled with </w:t>
+      </w:r>
+      <w:r>
+        <w:t>MaxImageProcessingThreads</w:t>
+      </w:r>
+      <w:r>
+        <w:t xml:space="preserve">. Increase this to increase the number of image processing + fsearthmasks instances that can run in parallel at a time. The default value is 8 at a time. Increase/decrease this value depending on how many CPU cores/threads as well as RAM your computer has. </w:t>
+      </w:r>
+      <w:r>
+        <w:t>It will result in faster creation of scenery, but only up to a certain point. Increase it too much, and the length of time to create sceneries might paradoxically increase.</w:t>
+      </w:r>
+      <w:r>
+        <w:t xml:space="preserve"> Also, the more this value is increased, the more RAM will be required per scenery as image processing + masks creation can take up significant amounts of RAM.</w:t>
       </w:r>
     </w:p>
     <w:p>
@@ -797,7 +829,11 @@
         </w:numPr>
       </w:pPr>
       <w:r>
-        <w:t>Disable creation of seasons and night masks (set the corresponding lines to No in FSEarthTiles.ini - please see the main FSET manual for this).</w:t>
+        <w:t xml:space="preserve">Disable creation of seasons and night masks (set the corresponding lines to No </w:t>
+      </w:r>
+      <w:r>
+        <w:lastRenderedPageBreak/>
+        <w:t>in FSEarthTiles.ini - please see the main FSET manual for this).</w:t>
       </w:r>
     </w:p>
     <w:p>
@@ -909,7 +945,6 @@
         <w:rPr>
           <w:noProof/>
         </w:rPr>
-        <w:lastRenderedPageBreak/>
         <w:drawing>
           <wp:inline distT="0" distB="0" distL="0" distR="0" wp14:anchorId="56F5F9A7" wp14:editId="35774D6A">
             <wp:extent cx="3028950" cy="571500"/>

</xml_diff>